<commit_message>
📝 Añadidos casos de uso
</commit_message>
<xml_diff>
--- a/Plan_de_Empresa/Anexos/Anexo 3 - Estructura Lógica/Anexos/Anexo 3 - Ciberseguridad/UBALDE_Casos_de_uso_DDoS.docx
+++ b/Plan_de_Empresa/Anexos/Anexo 3 - Estructura Lógica/Anexos/Anexo 3 - Ciberseguridad/UBALDE_Casos_de_uso_DDoS.docx
@@ -234,13 +234,8 @@
                           </w:sdtPr>
                           <w:sdtContent>
                             <w:r>
-                              <w:t xml:space="preserve">Caso de uso </w:t>
+                              <w:t>Caso de uso DDoS</w:t>
                             </w:r>
-                            <w:proofErr w:type="spellStart"/>
-                            <w:r>
-                              <w:t>DDoS</w:t>
-                            </w:r>
-                            <w:proofErr w:type="spellEnd"/>
                           </w:sdtContent>
                         </w:sdt>
                       </w:p>
@@ -313,7 +308,7 @@
           <w:r>
             <w:fldChar w:fldCharType="separate"/>
           </w:r>
-          <w:hyperlink w:anchor="_Toc127637788" w:history="1">
+          <w:hyperlink w:anchor="_Toc128257924" w:history="1">
             <w:r>
               <w:rPr>
                 <w:rStyle w:val="Hipervnculo"/>
@@ -355,7 +350,7 @@
                 <w:noProof/>
                 <w:webHidden/>
               </w:rPr>
-              <w:instrText xml:space="preserve"> PAGEREF _Toc127637788 \h </w:instrText>
+              <w:instrText xml:space="preserve"> PAGEREF _Toc128257924 \h </w:instrText>
             </w:r>
             <w:r>
               <w:rPr>
@@ -399,7 +394,7 @@
               <w:color w:val="auto"/>
             </w:rPr>
           </w:pPr>
-          <w:hyperlink w:anchor="_Toc127637789" w:history="1">
+          <w:hyperlink w:anchor="_Toc128257925" w:history="1">
             <w:r>
               <w:rPr>
                 <w:rStyle w:val="Hipervnculo"/>
@@ -420,7 +415,7 @@
                 <w:rStyle w:val="Hipervnculo"/>
                 <w:noProof/>
               </w:rPr>
-              <w:t>Historia</w:t>
+              <w:t>Tipos de ataques DDoS</w:t>
             </w:r>
             <w:r>
               <w:rPr>
@@ -441,7 +436,7 @@
                 <w:noProof/>
                 <w:webHidden/>
               </w:rPr>
-              <w:instrText xml:space="preserve"> PAGEREF _Toc127637789 \h </w:instrText>
+              <w:instrText xml:space="preserve"> PAGEREF _Toc128257925 \h </w:instrText>
             </w:r>
             <w:r>
               <w:rPr>
@@ -461,7 +456,434 @@
                 <w:noProof/>
                 <w:webHidden/>
               </w:rPr>
-              <w:t>2</w:t>
+              <w:t>3</w:t>
+            </w:r>
+            <w:r>
+              <w:rPr>
+                <w:noProof/>
+                <w:webHidden/>
+              </w:rPr>
+              <w:fldChar w:fldCharType="end"/>
+            </w:r>
+          </w:hyperlink>
+        </w:p>
+        <w:p>
+          <w:pPr>
+            <w:pStyle w:val="TDC3"/>
+            <w:tabs>
+              <w:tab w:val="left" w:pos="1320"/>
+              <w:tab w:val="right" w:leader="dot" w:pos="8494"/>
+            </w:tabs>
+            <w:rPr>
+              <w:rFonts w:asciiTheme="minorHAnsi" w:hAnsiTheme="minorHAnsi" w:cstheme="minorBidi"/>
+              <w:noProof/>
+              <w:color w:val="auto"/>
+            </w:rPr>
+          </w:pPr>
+          <w:hyperlink w:anchor="_Toc128257926" w:history="1">
+            <w:r>
+              <w:rPr>
+                <w:rStyle w:val="Hipervnculo"/>
+                <w:noProof/>
+              </w:rPr>
+              <w:t>1.1.1</w:t>
+            </w:r>
+            <w:r>
+              <w:rPr>
+                <w:rFonts w:asciiTheme="minorHAnsi" w:hAnsiTheme="minorHAnsi" w:cstheme="minorBidi"/>
+                <w:noProof/>
+                <w:color w:val="auto"/>
+              </w:rPr>
+              <w:tab/>
+            </w:r>
+            <w:r>
+              <w:rPr>
+                <w:rStyle w:val="Hipervnculo"/>
+                <w:noProof/>
+              </w:rPr>
+              <w:t>Ataques volumétricos</w:t>
+            </w:r>
+            <w:r>
+              <w:rPr>
+                <w:noProof/>
+                <w:webHidden/>
+              </w:rPr>
+              <w:tab/>
+            </w:r>
+            <w:r>
+              <w:rPr>
+                <w:noProof/>
+                <w:webHidden/>
+              </w:rPr>
+              <w:fldChar w:fldCharType="begin"/>
+            </w:r>
+            <w:r>
+              <w:rPr>
+                <w:noProof/>
+                <w:webHidden/>
+              </w:rPr>
+              <w:instrText xml:space="preserve"> PAGEREF _Toc128257926 \h </w:instrText>
+            </w:r>
+            <w:r>
+              <w:rPr>
+                <w:noProof/>
+                <w:webHidden/>
+              </w:rPr>
+            </w:r>
+            <w:r>
+              <w:rPr>
+                <w:noProof/>
+                <w:webHidden/>
+              </w:rPr>
+              <w:fldChar w:fldCharType="separate"/>
+            </w:r>
+            <w:r>
+              <w:rPr>
+                <w:noProof/>
+                <w:webHidden/>
+              </w:rPr>
+              <w:t>3</w:t>
+            </w:r>
+            <w:r>
+              <w:rPr>
+                <w:noProof/>
+                <w:webHidden/>
+              </w:rPr>
+              <w:fldChar w:fldCharType="end"/>
+            </w:r>
+          </w:hyperlink>
+        </w:p>
+        <w:p>
+          <w:pPr>
+            <w:pStyle w:val="TDC3"/>
+            <w:tabs>
+              <w:tab w:val="left" w:pos="1320"/>
+              <w:tab w:val="right" w:leader="dot" w:pos="8494"/>
+            </w:tabs>
+            <w:rPr>
+              <w:rFonts w:asciiTheme="minorHAnsi" w:hAnsiTheme="minorHAnsi" w:cstheme="minorBidi"/>
+              <w:noProof/>
+              <w:color w:val="auto"/>
+            </w:rPr>
+          </w:pPr>
+          <w:hyperlink w:anchor="_Toc128257927" w:history="1">
+            <w:r>
+              <w:rPr>
+                <w:rStyle w:val="Hipervnculo"/>
+                <w:noProof/>
+              </w:rPr>
+              <w:t>1.1.2</w:t>
+            </w:r>
+            <w:r>
+              <w:rPr>
+                <w:rFonts w:asciiTheme="minorHAnsi" w:hAnsiTheme="minorHAnsi" w:cstheme="minorBidi"/>
+                <w:noProof/>
+                <w:color w:val="auto"/>
+              </w:rPr>
+              <w:tab/>
+            </w:r>
+            <w:r>
+              <w:rPr>
+                <w:rStyle w:val="Hipervnculo"/>
+                <w:noProof/>
+              </w:rPr>
+              <w:t>Asimétricos</w:t>
+            </w:r>
+            <w:r>
+              <w:rPr>
+                <w:noProof/>
+                <w:webHidden/>
+              </w:rPr>
+              <w:tab/>
+            </w:r>
+            <w:r>
+              <w:rPr>
+                <w:noProof/>
+                <w:webHidden/>
+              </w:rPr>
+              <w:fldChar w:fldCharType="begin"/>
+            </w:r>
+            <w:r>
+              <w:rPr>
+                <w:noProof/>
+                <w:webHidden/>
+              </w:rPr>
+              <w:instrText xml:space="preserve"> PAGEREF _Toc128257927 \h </w:instrText>
+            </w:r>
+            <w:r>
+              <w:rPr>
+                <w:noProof/>
+                <w:webHidden/>
+              </w:rPr>
+            </w:r>
+            <w:r>
+              <w:rPr>
+                <w:noProof/>
+                <w:webHidden/>
+              </w:rPr>
+              <w:fldChar w:fldCharType="separate"/>
+            </w:r>
+            <w:r>
+              <w:rPr>
+                <w:noProof/>
+                <w:webHidden/>
+              </w:rPr>
+              <w:t>3</w:t>
+            </w:r>
+            <w:r>
+              <w:rPr>
+                <w:noProof/>
+                <w:webHidden/>
+              </w:rPr>
+              <w:fldChar w:fldCharType="end"/>
+            </w:r>
+          </w:hyperlink>
+        </w:p>
+        <w:p>
+          <w:pPr>
+            <w:pStyle w:val="TDC3"/>
+            <w:tabs>
+              <w:tab w:val="left" w:pos="1320"/>
+              <w:tab w:val="right" w:leader="dot" w:pos="8494"/>
+            </w:tabs>
+            <w:rPr>
+              <w:rFonts w:asciiTheme="minorHAnsi" w:hAnsiTheme="minorHAnsi" w:cstheme="minorBidi"/>
+              <w:noProof/>
+              <w:color w:val="auto"/>
+            </w:rPr>
+          </w:pPr>
+          <w:hyperlink w:anchor="_Toc128257928" w:history="1">
+            <w:r>
+              <w:rPr>
+                <w:rStyle w:val="Hipervnculo"/>
+                <w:noProof/>
+              </w:rPr>
+              <w:t>1.1.3</w:t>
+            </w:r>
+            <w:r>
+              <w:rPr>
+                <w:rFonts w:asciiTheme="minorHAnsi" w:hAnsiTheme="minorHAnsi" w:cstheme="minorBidi"/>
+                <w:noProof/>
+                <w:color w:val="auto"/>
+              </w:rPr>
+              <w:tab/>
+            </w:r>
+            <w:r>
+              <w:rPr>
+                <w:rStyle w:val="Hipervnculo"/>
+                <w:noProof/>
+                <w:shd w:val="clear" w:color="auto" w:fill="FFFFFF"/>
+              </w:rPr>
+              <w:t>Computacional</w:t>
+            </w:r>
+            <w:r>
+              <w:rPr>
+                <w:noProof/>
+                <w:webHidden/>
+              </w:rPr>
+              <w:tab/>
+            </w:r>
+            <w:r>
+              <w:rPr>
+                <w:noProof/>
+                <w:webHidden/>
+              </w:rPr>
+              <w:fldChar w:fldCharType="begin"/>
+            </w:r>
+            <w:r>
+              <w:rPr>
+                <w:noProof/>
+                <w:webHidden/>
+              </w:rPr>
+              <w:instrText xml:space="preserve"> PAGEREF _Toc128257928 \h </w:instrText>
+            </w:r>
+            <w:r>
+              <w:rPr>
+                <w:noProof/>
+                <w:webHidden/>
+              </w:rPr>
+            </w:r>
+            <w:r>
+              <w:rPr>
+                <w:noProof/>
+                <w:webHidden/>
+              </w:rPr>
+              <w:fldChar w:fldCharType="separate"/>
+            </w:r>
+            <w:r>
+              <w:rPr>
+                <w:noProof/>
+                <w:webHidden/>
+              </w:rPr>
+              <w:t>3</w:t>
+            </w:r>
+            <w:r>
+              <w:rPr>
+                <w:noProof/>
+                <w:webHidden/>
+              </w:rPr>
+              <w:fldChar w:fldCharType="end"/>
+            </w:r>
+          </w:hyperlink>
+        </w:p>
+        <w:p>
+          <w:pPr>
+            <w:pStyle w:val="TDC3"/>
+            <w:tabs>
+              <w:tab w:val="left" w:pos="1320"/>
+              <w:tab w:val="right" w:leader="dot" w:pos="8494"/>
+            </w:tabs>
+            <w:rPr>
+              <w:rFonts w:asciiTheme="minorHAnsi" w:hAnsiTheme="minorHAnsi" w:cstheme="minorBidi"/>
+              <w:noProof/>
+              <w:color w:val="auto"/>
+            </w:rPr>
+          </w:pPr>
+          <w:hyperlink w:anchor="_Toc128257929" w:history="1">
+            <w:r>
+              <w:rPr>
+                <w:rStyle w:val="Hipervnculo"/>
+                <w:noProof/>
+              </w:rPr>
+              <w:t>1.1.4</w:t>
+            </w:r>
+            <w:r>
+              <w:rPr>
+                <w:rFonts w:asciiTheme="minorHAnsi" w:hAnsiTheme="minorHAnsi" w:cstheme="minorBidi"/>
+                <w:noProof/>
+                <w:color w:val="auto"/>
+              </w:rPr>
+              <w:tab/>
+            </w:r>
+            <w:r>
+              <w:rPr>
+                <w:rStyle w:val="Hipervnculo"/>
+                <w:noProof/>
+              </w:rPr>
+              <w:t>Basado en la vulnerabilidad</w:t>
+            </w:r>
+            <w:r>
+              <w:rPr>
+                <w:noProof/>
+                <w:webHidden/>
+              </w:rPr>
+              <w:tab/>
+            </w:r>
+            <w:r>
+              <w:rPr>
+                <w:noProof/>
+                <w:webHidden/>
+              </w:rPr>
+              <w:fldChar w:fldCharType="begin"/>
+            </w:r>
+            <w:r>
+              <w:rPr>
+                <w:noProof/>
+                <w:webHidden/>
+              </w:rPr>
+              <w:instrText xml:space="preserve"> PAGEREF _Toc128257929 \h </w:instrText>
+            </w:r>
+            <w:r>
+              <w:rPr>
+                <w:noProof/>
+                <w:webHidden/>
+              </w:rPr>
+            </w:r>
+            <w:r>
+              <w:rPr>
+                <w:noProof/>
+                <w:webHidden/>
+              </w:rPr>
+              <w:fldChar w:fldCharType="separate"/>
+            </w:r>
+            <w:r>
+              <w:rPr>
+                <w:noProof/>
+                <w:webHidden/>
+              </w:rPr>
+              <w:t>4</w:t>
+            </w:r>
+            <w:r>
+              <w:rPr>
+                <w:noProof/>
+                <w:webHidden/>
+              </w:rPr>
+              <w:fldChar w:fldCharType="end"/>
+            </w:r>
+          </w:hyperlink>
+        </w:p>
+        <w:p>
+          <w:pPr>
+            <w:pStyle w:val="TDC1"/>
+            <w:rPr>
+              <w:rFonts w:asciiTheme="minorHAnsi" w:hAnsiTheme="minorHAnsi" w:cstheme="minorBidi"/>
+              <w:noProof/>
+              <w:color w:val="auto"/>
+            </w:rPr>
+          </w:pPr>
+          <w:hyperlink w:anchor="_Toc128257930" w:history="1">
+            <w:r>
+              <w:rPr>
+                <w:rStyle w:val="Hipervnculo"/>
+                <w:noProof/>
+              </w:rPr>
+              <w:t>2.</w:t>
+            </w:r>
+            <w:r>
+              <w:rPr>
+                <w:rFonts w:asciiTheme="minorHAnsi" w:hAnsiTheme="minorHAnsi" w:cstheme="minorBidi"/>
+                <w:noProof/>
+                <w:color w:val="auto"/>
+              </w:rPr>
+              <w:tab/>
+            </w:r>
+            <w:r>
+              <w:rPr>
+                <w:rStyle w:val="Hipervnculo"/>
+                <w:noProof/>
+              </w:rPr>
+              <w:t>Técnicas relacionadas MITRE</w:t>
+            </w:r>
+            <w:r>
+              <w:rPr>
+                <w:noProof/>
+                <w:webHidden/>
+              </w:rPr>
+              <w:tab/>
+            </w:r>
+            <w:r>
+              <w:rPr>
+                <w:noProof/>
+                <w:webHidden/>
+              </w:rPr>
+              <w:fldChar w:fldCharType="begin"/>
+            </w:r>
+            <w:r>
+              <w:rPr>
+                <w:noProof/>
+                <w:webHidden/>
+              </w:rPr>
+              <w:instrText xml:space="preserve"> PAGEREF _Toc128257930 \h </w:instrText>
+            </w:r>
+            <w:r>
+              <w:rPr>
+                <w:noProof/>
+                <w:webHidden/>
+              </w:rPr>
+            </w:r>
+            <w:r>
+              <w:rPr>
+                <w:noProof/>
+                <w:webHidden/>
+              </w:rPr>
+              <w:fldChar w:fldCharType="separate"/>
+            </w:r>
+            <w:r>
+              <w:rPr>
+                <w:noProof/>
+                <w:webHidden/>
+              </w:rPr>
+              <w:t>5</w:t>
             </w:r>
             <w:r>
               <w:rPr>
@@ -485,13 +907,13 @@
               <w:color w:val="auto"/>
             </w:rPr>
           </w:pPr>
-          <w:hyperlink w:anchor="_Toc127637790" w:history="1">
+          <w:hyperlink w:anchor="_Toc128257931" w:history="1">
             <w:r>
               <w:rPr>
                 <w:rStyle w:val="Hipervnculo"/>
                 <w:noProof/>
               </w:rPr>
-              <w:t>1.2</w:t>
+              <w:t>2.1</w:t>
             </w:r>
             <w:r>
               <w:rPr>
@@ -506,7 +928,7 @@
                 <w:rStyle w:val="Hipervnculo"/>
                 <w:noProof/>
               </w:rPr>
-              <w:t>Tipos de ataques DDoS</w:t>
+              <w:t>T1498/001 Direct Network Flood</w:t>
             </w:r>
             <w:r>
               <w:rPr>
@@ -527,434 +949,7 @@
                 <w:noProof/>
                 <w:webHidden/>
               </w:rPr>
-              <w:instrText xml:space="preserve"> PAGEREF _Toc127637790 \h </w:instrText>
-            </w:r>
-            <w:r>
-              <w:rPr>
-                <w:noProof/>
-                <w:webHidden/>
-              </w:rPr>
-            </w:r>
-            <w:r>
-              <w:rPr>
-                <w:noProof/>
-                <w:webHidden/>
-              </w:rPr>
-              <w:fldChar w:fldCharType="separate"/>
-            </w:r>
-            <w:r>
-              <w:rPr>
-                <w:noProof/>
-                <w:webHidden/>
-              </w:rPr>
-              <w:t>3</w:t>
-            </w:r>
-            <w:r>
-              <w:rPr>
-                <w:noProof/>
-                <w:webHidden/>
-              </w:rPr>
-              <w:fldChar w:fldCharType="end"/>
-            </w:r>
-          </w:hyperlink>
-        </w:p>
-        <w:p>
-          <w:pPr>
-            <w:pStyle w:val="TDC3"/>
-            <w:tabs>
-              <w:tab w:val="left" w:pos="1320"/>
-              <w:tab w:val="right" w:leader="dot" w:pos="8494"/>
-            </w:tabs>
-            <w:rPr>
-              <w:rFonts w:asciiTheme="minorHAnsi" w:hAnsiTheme="minorHAnsi" w:cstheme="minorBidi"/>
-              <w:noProof/>
-              <w:color w:val="auto"/>
-            </w:rPr>
-          </w:pPr>
-          <w:hyperlink w:anchor="_Toc127637791" w:history="1">
-            <w:r>
-              <w:rPr>
-                <w:rStyle w:val="Hipervnculo"/>
-                <w:noProof/>
-              </w:rPr>
-              <w:t>1.2.1</w:t>
-            </w:r>
-            <w:r>
-              <w:rPr>
-                <w:rFonts w:asciiTheme="minorHAnsi" w:hAnsiTheme="minorHAnsi" w:cstheme="minorBidi"/>
-                <w:noProof/>
-                <w:color w:val="auto"/>
-              </w:rPr>
-              <w:tab/>
-            </w:r>
-            <w:r>
-              <w:rPr>
-                <w:rStyle w:val="Hipervnculo"/>
-                <w:noProof/>
-              </w:rPr>
-              <w:t>Ataques volumétricos</w:t>
-            </w:r>
-            <w:r>
-              <w:rPr>
-                <w:noProof/>
-                <w:webHidden/>
-              </w:rPr>
-              <w:tab/>
-            </w:r>
-            <w:r>
-              <w:rPr>
-                <w:noProof/>
-                <w:webHidden/>
-              </w:rPr>
-              <w:fldChar w:fldCharType="begin"/>
-            </w:r>
-            <w:r>
-              <w:rPr>
-                <w:noProof/>
-                <w:webHidden/>
-              </w:rPr>
-              <w:instrText xml:space="preserve"> PAGEREF _Toc127637791 \h </w:instrText>
-            </w:r>
-            <w:r>
-              <w:rPr>
-                <w:noProof/>
-                <w:webHidden/>
-              </w:rPr>
-            </w:r>
-            <w:r>
-              <w:rPr>
-                <w:noProof/>
-                <w:webHidden/>
-              </w:rPr>
-              <w:fldChar w:fldCharType="separate"/>
-            </w:r>
-            <w:r>
-              <w:rPr>
-                <w:noProof/>
-                <w:webHidden/>
-              </w:rPr>
-              <w:t>3</w:t>
-            </w:r>
-            <w:r>
-              <w:rPr>
-                <w:noProof/>
-                <w:webHidden/>
-              </w:rPr>
-              <w:fldChar w:fldCharType="end"/>
-            </w:r>
-          </w:hyperlink>
-        </w:p>
-        <w:p>
-          <w:pPr>
-            <w:pStyle w:val="TDC3"/>
-            <w:tabs>
-              <w:tab w:val="left" w:pos="1320"/>
-              <w:tab w:val="right" w:leader="dot" w:pos="8494"/>
-            </w:tabs>
-            <w:rPr>
-              <w:rFonts w:asciiTheme="minorHAnsi" w:hAnsiTheme="minorHAnsi" w:cstheme="minorBidi"/>
-              <w:noProof/>
-              <w:color w:val="auto"/>
-            </w:rPr>
-          </w:pPr>
-          <w:hyperlink w:anchor="_Toc127637792" w:history="1">
-            <w:r>
-              <w:rPr>
-                <w:rStyle w:val="Hipervnculo"/>
-                <w:noProof/>
-              </w:rPr>
-              <w:t>1.2.2</w:t>
-            </w:r>
-            <w:r>
-              <w:rPr>
-                <w:rFonts w:asciiTheme="minorHAnsi" w:hAnsiTheme="minorHAnsi" w:cstheme="minorBidi"/>
-                <w:noProof/>
-                <w:color w:val="auto"/>
-              </w:rPr>
-              <w:tab/>
-            </w:r>
-            <w:r>
-              <w:rPr>
-                <w:rStyle w:val="Hipervnculo"/>
-                <w:noProof/>
-              </w:rPr>
-              <w:t>Asimétricos</w:t>
-            </w:r>
-            <w:r>
-              <w:rPr>
-                <w:noProof/>
-                <w:webHidden/>
-              </w:rPr>
-              <w:tab/>
-            </w:r>
-            <w:r>
-              <w:rPr>
-                <w:noProof/>
-                <w:webHidden/>
-              </w:rPr>
-              <w:fldChar w:fldCharType="begin"/>
-            </w:r>
-            <w:r>
-              <w:rPr>
-                <w:noProof/>
-                <w:webHidden/>
-              </w:rPr>
-              <w:instrText xml:space="preserve"> PAGEREF _Toc127637792 \h </w:instrText>
-            </w:r>
-            <w:r>
-              <w:rPr>
-                <w:noProof/>
-                <w:webHidden/>
-              </w:rPr>
-            </w:r>
-            <w:r>
-              <w:rPr>
-                <w:noProof/>
-                <w:webHidden/>
-              </w:rPr>
-              <w:fldChar w:fldCharType="separate"/>
-            </w:r>
-            <w:r>
-              <w:rPr>
-                <w:noProof/>
-                <w:webHidden/>
-              </w:rPr>
-              <w:t>3</w:t>
-            </w:r>
-            <w:r>
-              <w:rPr>
-                <w:noProof/>
-                <w:webHidden/>
-              </w:rPr>
-              <w:fldChar w:fldCharType="end"/>
-            </w:r>
-          </w:hyperlink>
-        </w:p>
-        <w:p>
-          <w:pPr>
-            <w:pStyle w:val="TDC3"/>
-            <w:tabs>
-              <w:tab w:val="left" w:pos="1320"/>
-              <w:tab w:val="right" w:leader="dot" w:pos="8494"/>
-            </w:tabs>
-            <w:rPr>
-              <w:rFonts w:asciiTheme="minorHAnsi" w:hAnsiTheme="minorHAnsi" w:cstheme="minorBidi"/>
-              <w:noProof/>
-              <w:color w:val="auto"/>
-            </w:rPr>
-          </w:pPr>
-          <w:hyperlink w:anchor="_Toc127637793" w:history="1">
-            <w:r>
-              <w:rPr>
-                <w:rStyle w:val="Hipervnculo"/>
-                <w:noProof/>
-              </w:rPr>
-              <w:t>1.2.3</w:t>
-            </w:r>
-            <w:r>
-              <w:rPr>
-                <w:rFonts w:asciiTheme="minorHAnsi" w:hAnsiTheme="minorHAnsi" w:cstheme="minorBidi"/>
-                <w:noProof/>
-                <w:color w:val="auto"/>
-              </w:rPr>
-              <w:tab/>
-            </w:r>
-            <w:r>
-              <w:rPr>
-                <w:rStyle w:val="Hipervnculo"/>
-                <w:noProof/>
-                <w:shd w:val="clear" w:color="auto" w:fill="FFFFFF"/>
-              </w:rPr>
-              <w:t>Computacional</w:t>
-            </w:r>
-            <w:r>
-              <w:rPr>
-                <w:noProof/>
-                <w:webHidden/>
-              </w:rPr>
-              <w:tab/>
-            </w:r>
-            <w:r>
-              <w:rPr>
-                <w:noProof/>
-                <w:webHidden/>
-              </w:rPr>
-              <w:fldChar w:fldCharType="begin"/>
-            </w:r>
-            <w:r>
-              <w:rPr>
-                <w:noProof/>
-                <w:webHidden/>
-              </w:rPr>
-              <w:instrText xml:space="preserve"> PAGEREF _Toc127637793 \h </w:instrText>
-            </w:r>
-            <w:r>
-              <w:rPr>
-                <w:noProof/>
-                <w:webHidden/>
-              </w:rPr>
-            </w:r>
-            <w:r>
-              <w:rPr>
-                <w:noProof/>
-                <w:webHidden/>
-              </w:rPr>
-              <w:fldChar w:fldCharType="separate"/>
-            </w:r>
-            <w:r>
-              <w:rPr>
-                <w:noProof/>
-                <w:webHidden/>
-              </w:rPr>
-              <w:t>3</w:t>
-            </w:r>
-            <w:r>
-              <w:rPr>
-                <w:noProof/>
-                <w:webHidden/>
-              </w:rPr>
-              <w:fldChar w:fldCharType="end"/>
-            </w:r>
-          </w:hyperlink>
-        </w:p>
-        <w:p>
-          <w:pPr>
-            <w:pStyle w:val="TDC3"/>
-            <w:tabs>
-              <w:tab w:val="left" w:pos="1320"/>
-              <w:tab w:val="right" w:leader="dot" w:pos="8494"/>
-            </w:tabs>
-            <w:rPr>
-              <w:rFonts w:asciiTheme="minorHAnsi" w:hAnsiTheme="minorHAnsi" w:cstheme="minorBidi"/>
-              <w:noProof/>
-              <w:color w:val="auto"/>
-            </w:rPr>
-          </w:pPr>
-          <w:hyperlink w:anchor="_Toc127637794" w:history="1">
-            <w:r>
-              <w:rPr>
-                <w:rStyle w:val="Hipervnculo"/>
-                <w:noProof/>
-              </w:rPr>
-              <w:t>1.2.4</w:t>
-            </w:r>
-            <w:r>
-              <w:rPr>
-                <w:rFonts w:asciiTheme="minorHAnsi" w:hAnsiTheme="minorHAnsi" w:cstheme="minorBidi"/>
-                <w:noProof/>
-                <w:color w:val="auto"/>
-              </w:rPr>
-              <w:tab/>
-            </w:r>
-            <w:r>
-              <w:rPr>
-                <w:rStyle w:val="Hipervnculo"/>
-                <w:noProof/>
-              </w:rPr>
-              <w:t>Basado en la vulnerabilidad</w:t>
-            </w:r>
-            <w:r>
-              <w:rPr>
-                <w:noProof/>
-                <w:webHidden/>
-              </w:rPr>
-              <w:tab/>
-            </w:r>
-            <w:r>
-              <w:rPr>
-                <w:noProof/>
-                <w:webHidden/>
-              </w:rPr>
-              <w:fldChar w:fldCharType="begin"/>
-            </w:r>
-            <w:r>
-              <w:rPr>
-                <w:noProof/>
-                <w:webHidden/>
-              </w:rPr>
-              <w:instrText xml:space="preserve"> PAGEREF _Toc127637794 \h </w:instrText>
-            </w:r>
-            <w:r>
-              <w:rPr>
-                <w:noProof/>
-                <w:webHidden/>
-              </w:rPr>
-            </w:r>
-            <w:r>
-              <w:rPr>
-                <w:noProof/>
-                <w:webHidden/>
-              </w:rPr>
-              <w:fldChar w:fldCharType="separate"/>
-            </w:r>
-            <w:r>
-              <w:rPr>
-                <w:noProof/>
-                <w:webHidden/>
-              </w:rPr>
-              <w:t>4</w:t>
-            </w:r>
-            <w:r>
-              <w:rPr>
-                <w:noProof/>
-                <w:webHidden/>
-              </w:rPr>
-              <w:fldChar w:fldCharType="end"/>
-            </w:r>
-          </w:hyperlink>
-        </w:p>
-        <w:p>
-          <w:pPr>
-            <w:pStyle w:val="TDC1"/>
-            <w:rPr>
-              <w:rFonts w:asciiTheme="minorHAnsi" w:hAnsiTheme="minorHAnsi" w:cstheme="minorBidi"/>
-              <w:noProof/>
-              <w:color w:val="auto"/>
-            </w:rPr>
-          </w:pPr>
-          <w:hyperlink w:anchor="_Toc127637795" w:history="1">
-            <w:r>
-              <w:rPr>
-                <w:rStyle w:val="Hipervnculo"/>
-                <w:noProof/>
-              </w:rPr>
-              <w:t>2.</w:t>
-            </w:r>
-            <w:r>
-              <w:rPr>
-                <w:rFonts w:asciiTheme="minorHAnsi" w:hAnsiTheme="minorHAnsi" w:cstheme="minorBidi"/>
-                <w:noProof/>
-                <w:color w:val="auto"/>
-              </w:rPr>
-              <w:tab/>
-            </w:r>
-            <w:r>
-              <w:rPr>
-                <w:rStyle w:val="Hipervnculo"/>
-                <w:noProof/>
-              </w:rPr>
-              <w:t>Técnicas relacionadas MITRE</w:t>
-            </w:r>
-            <w:r>
-              <w:rPr>
-                <w:noProof/>
-                <w:webHidden/>
-              </w:rPr>
-              <w:tab/>
-            </w:r>
-            <w:r>
-              <w:rPr>
-                <w:noProof/>
-                <w:webHidden/>
-              </w:rPr>
-              <w:fldChar w:fldCharType="begin"/>
-            </w:r>
-            <w:r>
-              <w:rPr>
-                <w:noProof/>
-                <w:webHidden/>
-              </w:rPr>
-              <w:instrText xml:space="preserve"> PAGEREF _Toc127637795 \h </w:instrText>
+              <w:instrText xml:space="preserve"> PAGEREF _Toc128257931 \h </w:instrText>
             </w:r>
             <w:r>
               <w:rPr>
@@ -998,13 +993,13 @@
               <w:color w:val="auto"/>
             </w:rPr>
           </w:pPr>
-          <w:hyperlink w:anchor="_Toc127637796" w:history="1">
+          <w:hyperlink w:anchor="_Toc128257932" w:history="1">
             <w:r>
               <w:rPr>
                 <w:rStyle w:val="Hipervnculo"/>
                 <w:noProof/>
               </w:rPr>
-              <w:t>2.1</w:t>
+              <w:t>2.2</w:t>
             </w:r>
             <w:r>
               <w:rPr>
@@ -1019,7 +1014,7 @@
                 <w:rStyle w:val="Hipervnculo"/>
                 <w:noProof/>
               </w:rPr>
-              <w:t>T1498/001 Direct Network Flood</w:t>
+              <w:t>T1498/002 Reflection Amplification</w:t>
             </w:r>
             <w:r>
               <w:rPr>
@@ -1040,7 +1035,7 @@
                 <w:noProof/>
                 <w:webHidden/>
               </w:rPr>
-              <w:instrText xml:space="preserve"> PAGEREF _Toc127637796 \h </w:instrText>
+              <w:instrText xml:space="preserve"> PAGEREF _Toc128257932 \h </w:instrText>
             </w:r>
             <w:r>
               <w:rPr>
@@ -1061,6 +1056,88 @@
                 <w:webHidden/>
               </w:rPr>
               <w:t>5</w:t>
+            </w:r>
+            <w:r>
+              <w:rPr>
+                <w:noProof/>
+                <w:webHidden/>
+              </w:rPr>
+              <w:fldChar w:fldCharType="end"/>
+            </w:r>
+          </w:hyperlink>
+        </w:p>
+        <w:p>
+          <w:pPr>
+            <w:pStyle w:val="TDC1"/>
+            <w:rPr>
+              <w:rFonts w:asciiTheme="minorHAnsi" w:hAnsiTheme="minorHAnsi" w:cstheme="minorBidi"/>
+              <w:noProof/>
+              <w:color w:val="auto"/>
+            </w:rPr>
+          </w:pPr>
+          <w:hyperlink w:anchor="_Toc128257933" w:history="1">
+            <w:r>
+              <w:rPr>
+                <w:rStyle w:val="Hipervnculo"/>
+                <w:noProof/>
+              </w:rPr>
+              <w:t>3.</w:t>
+            </w:r>
+            <w:r>
+              <w:rPr>
+                <w:rFonts w:asciiTheme="minorHAnsi" w:hAnsiTheme="minorHAnsi" w:cstheme="minorBidi"/>
+                <w:noProof/>
+                <w:color w:val="auto"/>
+              </w:rPr>
+              <w:tab/>
+            </w:r>
+            <w:r>
+              <w:rPr>
+                <w:rStyle w:val="Hipervnculo"/>
+                <w:noProof/>
+              </w:rPr>
+              <w:t>Detección</w:t>
+            </w:r>
+            <w:r>
+              <w:rPr>
+                <w:noProof/>
+                <w:webHidden/>
+              </w:rPr>
+              <w:tab/>
+            </w:r>
+            <w:r>
+              <w:rPr>
+                <w:noProof/>
+                <w:webHidden/>
+              </w:rPr>
+              <w:fldChar w:fldCharType="begin"/>
+            </w:r>
+            <w:r>
+              <w:rPr>
+                <w:noProof/>
+                <w:webHidden/>
+              </w:rPr>
+              <w:instrText xml:space="preserve"> PAGEREF _Toc128257933 \h </w:instrText>
+            </w:r>
+            <w:r>
+              <w:rPr>
+                <w:noProof/>
+                <w:webHidden/>
+              </w:rPr>
+            </w:r>
+            <w:r>
+              <w:rPr>
+                <w:noProof/>
+                <w:webHidden/>
+              </w:rPr>
+              <w:fldChar w:fldCharType="separate"/>
+            </w:r>
+            <w:r>
+              <w:rPr>
+                <w:noProof/>
+                <w:webHidden/>
+              </w:rPr>
+              <w:t>6</w:t>
             </w:r>
             <w:r>
               <w:rPr>
@@ -1084,13 +1161,13 @@
               <w:color w:val="auto"/>
             </w:rPr>
           </w:pPr>
-          <w:hyperlink w:anchor="_Toc127637797" w:history="1">
+          <w:hyperlink w:anchor="_Toc128257934" w:history="1">
             <w:r>
               <w:rPr>
                 <w:rStyle w:val="Hipervnculo"/>
                 <w:noProof/>
               </w:rPr>
-              <w:t>2.2</w:t>
+              <w:t>3.1</w:t>
             </w:r>
             <w:r>
               <w:rPr>
@@ -1105,7 +1182,7 @@
                 <w:rStyle w:val="Hipervnculo"/>
                 <w:noProof/>
               </w:rPr>
-              <w:t>T1498/002 Reflection Amplification</w:t>
+              <w:t>Una excesiva latencia de la página</w:t>
             </w:r>
             <w:r>
               <w:rPr>
@@ -1126,89 +1203,7 @@
                 <w:noProof/>
                 <w:webHidden/>
               </w:rPr>
-              <w:instrText xml:space="preserve"> PAGEREF _Toc127637797 \h </w:instrText>
-            </w:r>
-            <w:r>
-              <w:rPr>
-                <w:noProof/>
-                <w:webHidden/>
-              </w:rPr>
-            </w:r>
-            <w:r>
-              <w:rPr>
-                <w:noProof/>
-                <w:webHidden/>
-              </w:rPr>
-              <w:fldChar w:fldCharType="separate"/>
-            </w:r>
-            <w:r>
-              <w:rPr>
-                <w:noProof/>
-                <w:webHidden/>
-              </w:rPr>
-              <w:t>5</w:t>
-            </w:r>
-            <w:r>
-              <w:rPr>
-                <w:noProof/>
-                <w:webHidden/>
-              </w:rPr>
-              <w:fldChar w:fldCharType="end"/>
-            </w:r>
-          </w:hyperlink>
-        </w:p>
-        <w:p>
-          <w:pPr>
-            <w:pStyle w:val="TDC1"/>
-            <w:rPr>
-              <w:rFonts w:asciiTheme="minorHAnsi" w:hAnsiTheme="minorHAnsi" w:cstheme="minorBidi"/>
-              <w:noProof/>
-              <w:color w:val="auto"/>
-            </w:rPr>
-          </w:pPr>
-          <w:hyperlink w:anchor="_Toc127637798" w:history="1">
-            <w:r>
-              <w:rPr>
-                <w:rStyle w:val="Hipervnculo"/>
-                <w:noProof/>
-              </w:rPr>
-              <w:t>3.</w:t>
-            </w:r>
-            <w:r>
-              <w:rPr>
-                <w:rFonts w:asciiTheme="minorHAnsi" w:hAnsiTheme="minorHAnsi" w:cstheme="minorBidi"/>
-                <w:noProof/>
-                <w:color w:val="auto"/>
-              </w:rPr>
-              <w:tab/>
-            </w:r>
-            <w:r>
-              <w:rPr>
-                <w:rStyle w:val="Hipervnculo"/>
-                <w:noProof/>
-              </w:rPr>
-              <w:t>Detección</w:t>
-            </w:r>
-            <w:r>
-              <w:rPr>
-                <w:noProof/>
-                <w:webHidden/>
-              </w:rPr>
-              <w:tab/>
-            </w:r>
-            <w:r>
-              <w:rPr>
-                <w:noProof/>
-                <w:webHidden/>
-              </w:rPr>
-              <w:fldChar w:fldCharType="begin"/>
-            </w:r>
-            <w:r>
-              <w:rPr>
-                <w:noProof/>
-                <w:webHidden/>
-              </w:rPr>
-              <w:instrText xml:space="preserve"> PAGEREF _Toc127637798 \h </w:instrText>
+              <w:instrText xml:space="preserve"> PAGEREF _Toc128257934 \h </w:instrText>
             </w:r>
             <w:r>
               <w:rPr>
@@ -1252,13 +1247,13 @@
               <w:color w:val="auto"/>
             </w:rPr>
           </w:pPr>
-          <w:hyperlink w:anchor="_Toc127637799" w:history="1">
+          <w:hyperlink w:anchor="_Toc128257935" w:history="1">
             <w:r>
               <w:rPr>
                 <w:rStyle w:val="Hipervnculo"/>
                 <w:noProof/>
               </w:rPr>
-              <w:t>3.1</w:t>
+              <w:t>3.2</w:t>
             </w:r>
             <w:r>
               <w:rPr>
@@ -1273,7 +1268,7 @@
                 <w:rStyle w:val="Hipervnculo"/>
                 <w:noProof/>
               </w:rPr>
-              <w:t>Una excesiva latencia de la página</w:t>
+              <w:t>Monitorizar el tráfico</w:t>
             </w:r>
             <w:r>
               <w:rPr>
@@ -1294,7 +1289,7 @@
                 <w:noProof/>
                 <w:webHidden/>
               </w:rPr>
-              <w:instrText xml:space="preserve"> PAGEREF _Toc127637799 \h </w:instrText>
+              <w:instrText xml:space="preserve"> PAGEREF _Toc128257935 \h </w:instrText>
             </w:r>
             <w:r>
               <w:rPr>
@@ -1338,13 +1333,13 @@
               <w:color w:val="auto"/>
             </w:rPr>
           </w:pPr>
-          <w:hyperlink w:anchor="_Toc127637800" w:history="1">
+          <w:hyperlink w:anchor="_Toc128257936" w:history="1">
             <w:r>
               <w:rPr>
                 <w:rStyle w:val="Hipervnculo"/>
                 <w:noProof/>
               </w:rPr>
-              <w:t>3.2</w:t>
+              <w:t>3.3</w:t>
             </w:r>
             <w:r>
               <w:rPr>
@@ -1359,7 +1354,7 @@
                 <w:rStyle w:val="Hipervnculo"/>
                 <w:noProof/>
               </w:rPr>
-              <w:t>Monitorizar el tráfico</w:t>
+              <w:t>Conexiones sospechosas</w:t>
             </w:r>
             <w:r>
               <w:rPr>
@@ -1380,7 +1375,7 @@
                 <w:noProof/>
                 <w:webHidden/>
               </w:rPr>
-              <w:instrText xml:space="preserve"> PAGEREF _Toc127637800 \h </w:instrText>
+              <w:instrText xml:space="preserve"> PAGEREF _Toc128257936 \h </w:instrText>
             </w:r>
             <w:r>
               <w:rPr>
@@ -1424,13 +1419,13 @@
               <w:color w:val="auto"/>
             </w:rPr>
           </w:pPr>
-          <w:hyperlink w:anchor="_Toc127637801" w:history="1">
+          <w:hyperlink w:anchor="_Toc128257937" w:history="1">
             <w:r>
               <w:rPr>
                 <w:rStyle w:val="Hipervnculo"/>
                 <w:noProof/>
               </w:rPr>
-              <w:t>3.3</w:t>
+              <w:t>3.4</w:t>
             </w:r>
             <w:r>
               <w:rPr>
@@ -1445,7 +1440,7 @@
                 <w:rStyle w:val="Hipervnculo"/>
                 <w:noProof/>
               </w:rPr>
-              <w:t>Conexiones sospechosas</w:t>
+              <w:t>Acaparamiento de recursos</w:t>
             </w:r>
             <w:r>
               <w:rPr>
@@ -1466,7 +1461,7 @@
                 <w:noProof/>
                 <w:webHidden/>
               </w:rPr>
-              <w:instrText xml:space="preserve"> PAGEREF _Toc127637801 \h </w:instrText>
+              <w:instrText xml:space="preserve"> PAGEREF _Toc128257937 \h </w:instrText>
             </w:r>
             <w:r>
               <w:rPr>
@@ -1487,6 +1482,88 @@
                 <w:webHidden/>
               </w:rPr>
               <w:t>6</w:t>
+            </w:r>
+            <w:r>
+              <w:rPr>
+                <w:noProof/>
+                <w:webHidden/>
+              </w:rPr>
+              <w:fldChar w:fldCharType="end"/>
+            </w:r>
+          </w:hyperlink>
+        </w:p>
+        <w:p>
+          <w:pPr>
+            <w:pStyle w:val="TDC1"/>
+            <w:rPr>
+              <w:rFonts w:asciiTheme="minorHAnsi" w:hAnsiTheme="minorHAnsi" w:cstheme="minorBidi"/>
+              <w:noProof/>
+              <w:color w:val="auto"/>
+            </w:rPr>
+          </w:pPr>
+          <w:hyperlink w:anchor="_Toc128257938" w:history="1">
+            <w:r>
+              <w:rPr>
+                <w:rStyle w:val="Hipervnculo"/>
+                <w:noProof/>
+              </w:rPr>
+              <w:t>4.</w:t>
+            </w:r>
+            <w:r>
+              <w:rPr>
+                <w:rFonts w:asciiTheme="minorHAnsi" w:hAnsiTheme="minorHAnsi" w:cstheme="minorBidi"/>
+                <w:noProof/>
+                <w:color w:val="auto"/>
+              </w:rPr>
+              <w:tab/>
+            </w:r>
+            <w:r>
+              <w:rPr>
+                <w:rStyle w:val="Hipervnculo"/>
+                <w:noProof/>
+              </w:rPr>
+              <w:t>Fuentes de datos</w:t>
+            </w:r>
+            <w:r>
+              <w:rPr>
+                <w:noProof/>
+                <w:webHidden/>
+              </w:rPr>
+              <w:tab/>
+            </w:r>
+            <w:r>
+              <w:rPr>
+                <w:noProof/>
+                <w:webHidden/>
+              </w:rPr>
+              <w:fldChar w:fldCharType="begin"/>
+            </w:r>
+            <w:r>
+              <w:rPr>
+                <w:noProof/>
+                <w:webHidden/>
+              </w:rPr>
+              <w:instrText xml:space="preserve"> PAGEREF _Toc128257938 \h </w:instrText>
+            </w:r>
+            <w:r>
+              <w:rPr>
+                <w:noProof/>
+                <w:webHidden/>
+              </w:rPr>
+            </w:r>
+            <w:r>
+              <w:rPr>
+                <w:noProof/>
+                <w:webHidden/>
+              </w:rPr>
+              <w:fldChar w:fldCharType="separate"/>
+            </w:r>
+            <w:r>
+              <w:rPr>
+                <w:noProof/>
+                <w:webHidden/>
+              </w:rPr>
+              <w:t>7</w:t>
             </w:r>
             <w:r>
               <w:rPr>
@@ -1510,13 +1587,13 @@
               <w:color w:val="auto"/>
             </w:rPr>
           </w:pPr>
-          <w:hyperlink w:anchor="_Toc127637802" w:history="1">
+          <w:hyperlink w:anchor="_Toc128257939" w:history="1">
             <w:r>
               <w:rPr>
                 <w:rStyle w:val="Hipervnculo"/>
                 <w:noProof/>
               </w:rPr>
-              <w:t>3.4</w:t>
+              <w:t>4.1</w:t>
             </w:r>
             <w:r>
               <w:rPr>
@@ -1531,7 +1608,7 @@
                 <w:rStyle w:val="Hipervnculo"/>
                 <w:noProof/>
               </w:rPr>
-              <w:t>Acaparamiento de recursos</w:t>
+              <w:t>Tráfico de red anormal</w:t>
             </w:r>
             <w:r>
               <w:rPr>
@@ -1552,7 +1629,7 @@
                 <w:noProof/>
                 <w:webHidden/>
               </w:rPr>
-              <w:instrText xml:space="preserve"> PAGEREF _Toc127637802 \h </w:instrText>
+              <w:instrText xml:space="preserve"> PAGEREF _Toc128257939 \h </w:instrText>
             </w:r>
             <w:r>
               <w:rPr>
@@ -1572,7 +1649,437 @@
                 <w:noProof/>
                 <w:webHidden/>
               </w:rPr>
-              <w:t>6</w:t>
+              <w:t>7</w:t>
+            </w:r>
+            <w:r>
+              <w:rPr>
+                <w:noProof/>
+                <w:webHidden/>
+              </w:rPr>
+              <w:fldChar w:fldCharType="end"/>
+            </w:r>
+          </w:hyperlink>
+        </w:p>
+        <w:p>
+          <w:pPr>
+            <w:pStyle w:val="TDC2"/>
+            <w:tabs>
+              <w:tab w:val="left" w:pos="880"/>
+              <w:tab w:val="right" w:leader="dot" w:pos="8494"/>
+            </w:tabs>
+            <w:rPr>
+              <w:rFonts w:asciiTheme="minorHAnsi" w:hAnsiTheme="minorHAnsi" w:cstheme="minorBidi"/>
+              <w:noProof/>
+              <w:color w:val="auto"/>
+            </w:rPr>
+          </w:pPr>
+          <w:hyperlink w:anchor="_Toc128257940" w:history="1">
+            <w:r>
+              <w:rPr>
+                <w:rStyle w:val="Hipervnculo"/>
+                <w:noProof/>
+              </w:rPr>
+              <w:t>4.2</w:t>
+            </w:r>
+            <w:r>
+              <w:rPr>
+                <w:rFonts w:asciiTheme="minorHAnsi" w:hAnsiTheme="minorHAnsi" w:cstheme="minorBidi"/>
+                <w:noProof/>
+                <w:color w:val="auto"/>
+              </w:rPr>
+              <w:tab/>
+            </w:r>
+            <w:r>
+              <w:rPr>
+                <w:rStyle w:val="Hipervnculo"/>
+                <w:noProof/>
+              </w:rPr>
+              <w:t>Registro de eventos del servidor</w:t>
+            </w:r>
+            <w:r>
+              <w:rPr>
+                <w:noProof/>
+                <w:webHidden/>
+              </w:rPr>
+              <w:tab/>
+            </w:r>
+            <w:r>
+              <w:rPr>
+                <w:noProof/>
+                <w:webHidden/>
+              </w:rPr>
+              <w:fldChar w:fldCharType="begin"/>
+            </w:r>
+            <w:r>
+              <w:rPr>
+                <w:noProof/>
+                <w:webHidden/>
+              </w:rPr>
+              <w:instrText xml:space="preserve"> PAGEREF _Toc128257940 \h </w:instrText>
+            </w:r>
+            <w:r>
+              <w:rPr>
+                <w:noProof/>
+                <w:webHidden/>
+              </w:rPr>
+            </w:r>
+            <w:r>
+              <w:rPr>
+                <w:noProof/>
+                <w:webHidden/>
+              </w:rPr>
+              <w:fldChar w:fldCharType="separate"/>
+            </w:r>
+            <w:r>
+              <w:rPr>
+                <w:noProof/>
+                <w:webHidden/>
+              </w:rPr>
+              <w:t>7</w:t>
+            </w:r>
+            <w:r>
+              <w:rPr>
+                <w:noProof/>
+                <w:webHidden/>
+              </w:rPr>
+              <w:fldChar w:fldCharType="end"/>
+            </w:r>
+          </w:hyperlink>
+        </w:p>
+        <w:p>
+          <w:pPr>
+            <w:pStyle w:val="TDC2"/>
+            <w:tabs>
+              <w:tab w:val="left" w:pos="880"/>
+              <w:tab w:val="right" w:leader="dot" w:pos="8494"/>
+            </w:tabs>
+            <w:rPr>
+              <w:rFonts w:asciiTheme="minorHAnsi" w:hAnsiTheme="minorHAnsi" w:cstheme="minorBidi"/>
+              <w:noProof/>
+              <w:color w:val="auto"/>
+            </w:rPr>
+          </w:pPr>
+          <w:hyperlink w:anchor="_Toc128257941" w:history="1">
+            <w:r>
+              <w:rPr>
+                <w:rStyle w:val="Hipervnculo"/>
+                <w:noProof/>
+              </w:rPr>
+              <w:t>4.3</w:t>
+            </w:r>
+            <w:r>
+              <w:rPr>
+                <w:rFonts w:asciiTheme="minorHAnsi" w:hAnsiTheme="minorHAnsi" w:cstheme="minorBidi"/>
+                <w:noProof/>
+                <w:color w:val="auto"/>
+              </w:rPr>
+              <w:tab/>
+            </w:r>
+            <w:r>
+              <w:rPr>
+                <w:rStyle w:val="Hipervnculo"/>
+                <w:noProof/>
+              </w:rPr>
+              <w:t>Alertas de seguridad</w:t>
+            </w:r>
+            <w:r>
+              <w:rPr>
+                <w:noProof/>
+                <w:webHidden/>
+              </w:rPr>
+              <w:tab/>
+            </w:r>
+            <w:r>
+              <w:rPr>
+                <w:noProof/>
+                <w:webHidden/>
+              </w:rPr>
+              <w:fldChar w:fldCharType="begin"/>
+            </w:r>
+            <w:r>
+              <w:rPr>
+                <w:noProof/>
+                <w:webHidden/>
+              </w:rPr>
+              <w:instrText xml:space="preserve"> PAGEREF _Toc128257941 \h </w:instrText>
+            </w:r>
+            <w:r>
+              <w:rPr>
+                <w:noProof/>
+                <w:webHidden/>
+              </w:rPr>
+            </w:r>
+            <w:r>
+              <w:rPr>
+                <w:noProof/>
+                <w:webHidden/>
+              </w:rPr>
+              <w:fldChar w:fldCharType="separate"/>
+            </w:r>
+            <w:r>
+              <w:rPr>
+                <w:noProof/>
+                <w:webHidden/>
+              </w:rPr>
+              <w:t>7</w:t>
+            </w:r>
+            <w:r>
+              <w:rPr>
+                <w:noProof/>
+                <w:webHidden/>
+              </w:rPr>
+              <w:fldChar w:fldCharType="end"/>
+            </w:r>
+          </w:hyperlink>
+        </w:p>
+        <w:p>
+          <w:pPr>
+            <w:pStyle w:val="TDC2"/>
+            <w:tabs>
+              <w:tab w:val="left" w:pos="880"/>
+              <w:tab w:val="right" w:leader="dot" w:pos="8494"/>
+            </w:tabs>
+            <w:rPr>
+              <w:rFonts w:asciiTheme="minorHAnsi" w:hAnsiTheme="minorHAnsi" w:cstheme="minorBidi"/>
+              <w:noProof/>
+              <w:color w:val="auto"/>
+            </w:rPr>
+          </w:pPr>
+          <w:hyperlink w:anchor="_Toc128257942" w:history="1">
+            <w:r>
+              <w:rPr>
+                <w:rStyle w:val="Hipervnculo"/>
+                <w:noProof/>
+              </w:rPr>
+              <w:t>4.4</w:t>
+            </w:r>
+            <w:r>
+              <w:rPr>
+                <w:rFonts w:asciiTheme="minorHAnsi" w:hAnsiTheme="minorHAnsi" w:cstheme="minorBidi"/>
+                <w:noProof/>
+                <w:color w:val="auto"/>
+              </w:rPr>
+              <w:tab/>
+            </w:r>
+            <w:r>
+              <w:rPr>
+                <w:rStyle w:val="Hipervnculo"/>
+                <w:noProof/>
+              </w:rPr>
+              <w:t>Análisis de paquetes</w:t>
+            </w:r>
+            <w:r>
+              <w:rPr>
+                <w:noProof/>
+                <w:webHidden/>
+              </w:rPr>
+              <w:tab/>
+            </w:r>
+            <w:r>
+              <w:rPr>
+                <w:noProof/>
+                <w:webHidden/>
+              </w:rPr>
+              <w:fldChar w:fldCharType="begin"/>
+            </w:r>
+            <w:r>
+              <w:rPr>
+                <w:noProof/>
+                <w:webHidden/>
+              </w:rPr>
+              <w:instrText xml:space="preserve"> PAGEREF _Toc128257942 \h </w:instrText>
+            </w:r>
+            <w:r>
+              <w:rPr>
+                <w:noProof/>
+                <w:webHidden/>
+              </w:rPr>
+            </w:r>
+            <w:r>
+              <w:rPr>
+                <w:noProof/>
+                <w:webHidden/>
+              </w:rPr>
+              <w:fldChar w:fldCharType="separate"/>
+            </w:r>
+            <w:r>
+              <w:rPr>
+                <w:noProof/>
+                <w:webHidden/>
+              </w:rPr>
+              <w:t>7</w:t>
+            </w:r>
+            <w:r>
+              <w:rPr>
+                <w:noProof/>
+                <w:webHidden/>
+              </w:rPr>
+              <w:fldChar w:fldCharType="end"/>
+            </w:r>
+          </w:hyperlink>
+        </w:p>
+        <w:p>
+          <w:pPr>
+            <w:pStyle w:val="TDC2"/>
+            <w:tabs>
+              <w:tab w:val="left" w:pos="880"/>
+              <w:tab w:val="right" w:leader="dot" w:pos="8494"/>
+            </w:tabs>
+            <w:rPr>
+              <w:rFonts w:asciiTheme="minorHAnsi" w:hAnsiTheme="minorHAnsi" w:cstheme="minorBidi"/>
+              <w:noProof/>
+              <w:color w:val="auto"/>
+            </w:rPr>
+          </w:pPr>
+          <w:hyperlink w:anchor="_Toc128257943" w:history="1">
+            <w:r>
+              <w:rPr>
+                <w:rStyle w:val="Hipervnculo"/>
+                <w:noProof/>
+              </w:rPr>
+              <w:t>4.5</w:t>
+            </w:r>
+            <w:r>
+              <w:rPr>
+                <w:rFonts w:asciiTheme="minorHAnsi" w:hAnsiTheme="minorHAnsi" w:cstheme="minorBidi"/>
+                <w:noProof/>
+                <w:color w:val="auto"/>
+              </w:rPr>
+              <w:tab/>
+            </w:r>
+            <w:r>
+              <w:rPr>
+                <w:rStyle w:val="Hipervnculo"/>
+                <w:noProof/>
+              </w:rPr>
+              <w:t>Informes de terceros</w:t>
+            </w:r>
+            <w:r>
+              <w:rPr>
+                <w:noProof/>
+                <w:webHidden/>
+              </w:rPr>
+              <w:tab/>
+            </w:r>
+            <w:r>
+              <w:rPr>
+                <w:noProof/>
+                <w:webHidden/>
+              </w:rPr>
+              <w:fldChar w:fldCharType="begin"/>
+            </w:r>
+            <w:r>
+              <w:rPr>
+                <w:noProof/>
+                <w:webHidden/>
+              </w:rPr>
+              <w:instrText xml:space="preserve"> PAGEREF _Toc128257943 \h </w:instrText>
+            </w:r>
+            <w:r>
+              <w:rPr>
+                <w:noProof/>
+                <w:webHidden/>
+              </w:rPr>
+            </w:r>
+            <w:r>
+              <w:rPr>
+                <w:noProof/>
+                <w:webHidden/>
+              </w:rPr>
+              <w:fldChar w:fldCharType="separate"/>
+            </w:r>
+            <w:r>
+              <w:rPr>
+                <w:noProof/>
+                <w:webHidden/>
+              </w:rPr>
+              <w:t>7</w:t>
+            </w:r>
+            <w:r>
+              <w:rPr>
+                <w:noProof/>
+                <w:webHidden/>
+              </w:rPr>
+              <w:fldChar w:fldCharType="end"/>
+            </w:r>
+          </w:hyperlink>
+        </w:p>
+        <w:p>
+          <w:pPr>
+            <w:pStyle w:val="TDC2"/>
+            <w:tabs>
+              <w:tab w:val="left" w:pos="880"/>
+              <w:tab w:val="right" w:leader="dot" w:pos="8494"/>
+            </w:tabs>
+            <w:rPr>
+              <w:rFonts w:asciiTheme="minorHAnsi" w:hAnsiTheme="minorHAnsi" w:cstheme="minorBidi"/>
+              <w:noProof/>
+              <w:color w:val="auto"/>
+            </w:rPr>
+          </w:pPr>
+          <w:hyperlink w:anchor="_Toc128257944" w:history="1">
+            <w:r>
+              <w:rPr>
+                <w:rStyle w:val="Hipervnculo"/>
+                <w:noProof/>
+              </w:rPr>
+              <w:t>4.6</w:t>
+            </w:r>
+            <w:r>
+              <w:rPr>
+                <w:rFonts w:asciiTheme="minorHAnsi" w:hAnsiTheme="minorHAnsi" w:cstheme="minorBidi"/>
+                <w:noProof/>
+                <w:color w:val="auto"/>
+              </w:rPr>
+              <w:tab/>
+            </w:r>
+            <w:r>
+              <w:rPr>
+                <w:rStyle w:val="Hipervnculo"/>
+                <w:noProof/>
+              </w:rPr>
+              <w:t>Monitorización de recursos</w:t>
+            </w:r>
+            <w:r>
+              <w:rPr>
+                <w:noProof/>
+                <w:webHidden/>
+              </w:rPr>
+              <w:tab/>
+            </w:r>
+            <w:r>
+              <w:rPr>
+                <w:noProof/>
+                <w:webHidden/>
+              </w:rPr>
+              <w:fldChar w:fldCharType="begin"/>
+            </w:r>
+            <w:r>
+              <w:rPr>
+                <w:noProof/>
+                <w:webHidden/>
+              </w:rPr>
+              <w:instrText xml:space="preserve"> PAGEREF _Toc128257944 \h </w:instrText>
+            </w:r>
+            <w:r>
+              <w:rPr>
+                <w:noProof/>
+                <w:webHidden/>
+              </w:rPr>
+            </w:r>
+            <w:r>
+              <w:rPr>
+                <w:noProof/>
+                <w:webHidden/>
+              </w:rPr>
+              <w:fldChar w:fldCharType="separate"/>
+            </w:r>
+            <w:r>
+              <w:rPr>
+                <w:noProof/>
+                <w:webHidden/>
+              </w:rPr>
+              <w:t>8</w:t>
             </w:r>
             <w:r>
               <w:rPr>
@@ -1592,13 +2099,13 @@
               <w:color w:val="auto"/>
             </w:rPr>
           </w:pPr>
-          <w:hyperlink w:anchor="_Toc127637803" w:history="1">
+          <w:hyperlink w:anchor="_Toc128257945" w:history="1">
             <w:r>
               <w:rPr>
                 <w:rStyle w:val="Hipervnculo"/>
                 <w:noProof/>
               </w:rPr>
-              <w:t>4.</w:t>
+              <w:t>5.</w:t>
             </w:r>
             <w:r>
               <w:rPr>
@@ -1613,7 +2120,7 @@
                 <w:rStyle w:val="Hipervnculo"/>
                 <w:noProof/>
               </w:rPr>
-              <w:t>Fuentes de datos</w:t>
+              <w:t>Fuentes</w:t>
             </w:r>
             <w:r>
               <w:rPr>
@@ -1634,7 +2141,7 @@
                 <w:noProof/>
                 <w:webHidden/>
               </w:rPr>
-              <w:instrText xml:space="preserve"> PAGEREF _Toc127637803 \h </w:instrText>
+              <w:instrText xml:space="preserve"> PAGEREF _Toc128257945 \h </w:instrText>
             </w:r>
             <w:r>
               <w:rPr>
@@ -1654,89 +2161,7 @@
                 <w:noProof/>
                 <w:webHidden/>
               </w:rPr>
-              <w:t>7</w:t>
-            </w:r>
-            <w:r>
-              <w:rPr>
-                <w:noProof/>
-                <w:webHidden/>
-              </w:rPr>
-              <w:fldChar w:fldCharType="end"/>
-            </w:r>
-          </w:hyperlink>
-        </w:p>
-        <w:p>
-          <w:pPr>
-            <w:pStyle w:val="TDC1"/>
-            <w:rPr>
-              <w:rFonts w:asciiTheme="minorHAnsi" w:hAnsiTheme="minorHAnsi" w:cstheme="minorBidi"/>
-              <w:noProof/>
-              <w:color w:val="auto"/>
-            </w:rPr>
-          </w:pPr>
-          <w:hyperlink w:anchor="_Toc127637804" w:history="1">
-            <w:r>
-              <w:rPr>
-                <w:rStyle w:val="Hipervnculo"/>
-                <w:noProof/>
-              </w:rPr>
-              <w:t>5.</w:t>
-            </w:r>
-            <w:r>
-              <w:rPr>
-                <w:rFonts w:asciiTheme="minorHAnsi" w:hAnsiTheme="minorHAnsi" w:cstheme="minorBidi"/>
-                <w:noProof/>
-                <w:color w:val="auto"/>
-              </w:rPr>
-              <w:tab/>
-            </w:r>
-            <w:r>
-              <w:rPr>
-                <w:rStyle w:val="Hipervnculo"/>
-                <w:noProof/>
-              </w:rPr>
-              <w:t>Fuentes</w:t>
-            </w:r>
-            <w:r>
-              <w:rPr>
-                <w:noProof/>
-                <w:webHidden/>
-              </w:rPr>
-              <w:tab/>
-            </w:r>
-            <w:r>
-              <w:rPr>
-                <w:noProof/>
-                <w:webHidden/>
-              </w:rPr>
-              <w:fldChar w:fldCharType="begin"/>
-            </w:r>
-            <w:r>
-              <w:rPr>
-                <w:noProof/>
-                <w:webHidden/>
-              </w:rPr>
-              <w:instrText xml:space="preserve"> PAGEREF _Toc127637804 \h </w:instrText>
-            </w:r>
-            <w:r>
-              <w:rPr>
-                <w:noProof/>
-                <w:webHidden/>
-              </w:rPr>
-            </w:r>
-            <w:r>
-              <w:rPr>
-                <w:noProof/>
-                <w:webHidden/>
-              </w:rPr>
-              <w:fldChar w:fldCharType="separate"/>
-            </w:r>
-            <w:r>
-              <w:rPr>
-                <w:noProof/>
-                <w:webHidden/>
-              </w:rPr>
-              <w:t>8</w:t>
+              <w:t>9</w:t>
             </w:r>
             <w:r>
               <w:rPr>
@@ -1775,7 +2200,7 @@
       <w:pPr>
         <w:pStyle w:val="Ttulo1"/>
       </w:pPr>
-      <w:bookmarkStart w:id="0" w:name="_Toc127637788"/>
+      <w:bookmarkStart w:id="0" w:name="_Toc128257924"/>
       <w:r>
         <w:lastRenderedPageBreak/>
         <w:t>Descripción</w:t>
@@ -1784,52 +2209,15 @@
     </w:p>
     <w:p>
       <w:r>
-        <w:t xml:space="preserve">Se plantea el caso de un ataque </w:t>
-      </w:r>
-      <w:proofErr w:type="spellStart"/>
-      <w:r>
-        <w:t>DDoS</w:t>
-      </w:r>
-      <w:proofErr w:type="spellEnd"/>
-      <w:r>
-        <w:t xml:space="preserve"> a la sede de </w:t>
-      </w:r>
-      <w:proofErr w:type="spellStart"/>
-      <w:r>
-        <w:t>Bionica</w:t>
-      </w:r>
-      <w:proofErr w:type="spellEnd"/>
-      <w:r>
-        <w:t xml:space="preserve"> </w:t>
-      </w:r>
-      <w:proofErr w:type="spellStart"/>
-      <w:r>
-        <w:t>Automations</w:t>
-      </w:r>
-      <w:proofErr w:type="spellEnd"/>
+        <w:t>Se plantea el caso de un ataque DDoS a la sede de Bionica Automations</w:t>
+      </w:r>
       <w:r>
         <w:t>.</w:t>
       </w:r>
     </w:p>
     <w:p>
       <w:r>
-        <w:t xml:space="preserve">En la sede de </w:t>
-      </w:r>
-      <w:proofErr w:type="spellStart"/>
-      <w:r>
-        <w:t>Bionica</w:t>
-      </w:r>
-      <w:proofErr w:type="spellEnd"/>
-      <w:r>
-        <w:t xml:space="preserve"> </w:t>
-      </w:r>
-      <w:proofErr w:type="spellStart"/>
-      <w:r>
-        <w:t>Automations</w:t>
-      </w:r>
-      <w:proofErr w:type="spellEnd"/>
-      <w:r>
-        <w:t xml:space="preserve"> hay servicios cruciales para las operaciones de la empresa y </w:t>
+        <w:t xml:space="preserve">En la sede de Bionica Automations hay servicios cruciales para las operaciones de la empresa y </w:t>
       </w:r>
       <w:r>
         <w:t xml:space="preserve">proveer </w:t>
@@ -1846,230 +2234,41 @@
     </w:p>
     <w:p>
       <w:r>
-        <w:t xml:space="preserve">El objetivo de este caso de uso es analizar los servicios expuestos de la empresa susceptibles a un ataque de </w:t>
-      </w:r>
-      <w:proofErr w:type="spellStart"/>
-      <w:r>
-        <w:t>DDoS</w:t>
-      </w:r>
-      <w:proofErr w:type="spellEnd"/>
-      <w:r>
-        <w:t xml:space="preserve"> y mitigar sus </w:t>
-      </w:r>
-      <w:proofErr w:type="spellStart"/>
-      <w:r>
-        <w:t>sonsecuencias</w:t>
-      </w:r>
-      <w:proofErr w:type="spellEnd"/>
-      <w:r>
-        <w:t>.</w:t>
+        <w:t>El objetivo de este caso de uso es analizar los servicios expuestos de la empresa susceptibles a un ataque de DDoS y mitigar sus sonsecuencias.</w:t>
       </w:r>
     </w:p>
     <w:p>
       <w:pPr>
+        <w:spacing w:before="0" w:after="160" w:afterAutospacing="0" w:line="259" w:lineRule="auto"/>
+        <w:jc w:val="left"/>
+      </w:pPr>
+      <w:r>
+        <w:br w:type="page"/>
+      </w:r>
+    </w:p>
+    <w:p>
+      <w:pPr>
         <w:pStyle w:val="Ttulo2"/>
       </w:pPr>
-      <w:bookmarkStart w:id="1" w:name="_Toc127637789"/>
-      <w:r>
-        <w:t>Historia</w:t>
+      <w:bookmarkStart w:id="1" w:name="_Toc128257925"/>
+      <w:r>
+        <w:lastRenderedPageBreak/>
+        <w:t>Tipos de ataques DDoS</w:t>
       </w:r>
       <w:bookmarkEnd w:id="1"/>
     </w:p>
     <w:p>
-      <w:r>
-        <w:t>Los ataques de denegación de servicio (DoS) y denegación de servicio distribuido (</w:t>
-      </w:r>
-      <w:proofErr w:type="spellStart"/>
-      <w:r>
-        <w:t>DDoS</w:t>
-      </w:r>
-      <w:proofErr w:type="spellEnd"/>
-      <w:r>
-        <w:t>) son intentos maliciosos de interrumpir las operaciones normales del servidor, servicio o red objetivo a través de una inundación de tráfico de Internet.</w:t>
-      </w:r>
-    </w:p>
-    <w:p>
-      <w:r>
-        <w:t xml:space="preserve">Si bien el objetivo logístico de cada tipo de ataque </w:t>
-      </w:r>
-      <w:proofErr w:type="spellStart"/>
-      <w:r>
-        <w:t>DDoS</w:t>
-      </w:r>
-      <w:proofErr w:type="spellEnd"/>
-      <w:r>
-        <w:t xml:space="preserve"> es simple, degradar o apagar completamente los recursos en línea seleccionados, las motivaciones estratégicas detrás de los ataques </w:t>
-      </w:r>
-      <w:proofErr w:type="spellStart"/>
-      <w:r>
-        <w:t>DDoS</w:t>
-      </w:r>
-      <w:proofErr w:type="spellEnd"/>
-      <w:r>
-        <w:t xml:space="preserve"> pueden ser bastante complejas. Los ataques </w:t>
-      </w:r>
-      <w:proofErr w:type="spellStart"/>
-      <w:r>
-        <w:t>DDoS</w:t>
-      </w:r>
-      <w:proofErr w:type="spellEnd"/>
-      <w:r>
-        <w:t xml:space="preserve"> son comunes porque pueden ser utilizados por una amplia gama de actores malintencionados para lograr una variedad de objetivos finales. Algunos esquemas comunes respaldados por los ataques </w:t>
-      </w:r>
-      <w:proofErr w:type="spellStart"/>
-      <w:r>
-        <w:t>DDoS</w:t>
-      </w:r>
-      <w:proofErr w:type="spellEnd"/>
-      <w:r>
-        <w:t xml:space="preserve"> incluyen:</w:t>
-      </w:r>
-    </w:p>
-    <w:p>
-      <w:pPr>
-        <w:numPr>
-          <w:ilvl w:val="0"/>
-          <w:numId w:val="41"/>
-        </w:numPr>
-      </w:pPr>
-      <w:proofErr w:type="spellStart"/>
-      <w:r>
-        <w:t>Hacktivismo</w:t>
-      </w:r>
-      <w:proofErr w:type="spellEnd"/>
-      <w:r>
-        <w:t xml:space="preserve">: los atacantes ideológicos que tienen cuentas pendientes con organizaciones pueden utilizar el </w:t>
-      </w:r>
-      <w:proofErr w:type="spellStart"/>
-      <w:r>
-        <w:t>DDoS</w:t>
-      </w:r>
-      <w:proofErr w:type="spellEnd"/>
-      <w:r>
-        <w:t xml:space="preserve"> para interrumpir las corrientes de ingresos en línea rentables y hacer que las marcas parezcan malas.</w:t>
-      </w:r>
-    </w:p>
-    <w:p>
-      <w:pPr>
-        <w:numPr>
-          <w:ilvl w:val="0"/>
-          <w:numId w:val="41"/>
-        </w:numPr>
-      </w:pPr>
-      <w:r>
-        <w:t xml:space="preserve">Actividad estatal: los gobiernos adversarios utilizan el </w:t>
-      </w:r>
-      <w:proofErr w:type="spellStart"/>
-      <w:r>
-        <w:t>DDoS</w:t>
-      </w:r>
-      <w:proofErr w:type="spellEnd"/>
-      <w:r>
-        <w:t xml:space="preserve"> como una forma de hacer la guerra cibernética hostigando los intereses económicos en los países seleccionados.</w:t>
-      </w:r>
-    </w:p>
-    <w:p>
-      <w:pPr>
-        <w:numPr>
-          <w:ilvl w:val="0"/>
-          <w:numId w:val="41"/>
-        </w:numPr>
-      </w:pPr>
-      <w:r>
-        <w:t>Sabotaje corporativo: las empresas poco éticas contratan a ciberdelincuentes para eliminar a la competencia, especialmente durante los momentos de mayor actividad estacional.</w:t>
-      </w:r>
-    </w:p>
-    <w:p>
-      <w:pPr>
-        <w:numPr>
-          <w:ilvl w:val="0"/>
-          <w:numId w:val="41"/>
-        </w:numPr>
-      </w:pPr>
-      <w:r>
-        <w:t xml:space="preserve">Extorsión: en la misma línea que el </w:t>
-      </w:r>
-      <w:proofErr w:type="spellStart"/>
-      <w:r>
-        <w:t>ransomware</w:t>
-      </w:r>
-      <w:proofErr w:type="spellEnd"/>
-      <w:r>
-        <w:t xml:space="preserve">, los delincuentes emprendedores utilizan el </w:t>
-      </w:r>
-      <w:proofErr w:type="spellStart"/>
-      <w:r>
-        <w:t>DDoS</w:t>
-      </w:r>
-      <w:proofErr w:type="spellEnd"/>
-      <w:r>
-        <w:t xml:space="preserve"> como una forma de extorsionar dinero de empresas vulnerables a la interrupción.</w:t>
-      </w:r>
-    </w:p>
-    <w:p>
-      <w:pPr>
-        <w:numPr>
-          <w:ilvl w:val="0"/>
-          <w:numId w:val="41"/>
-        </w:numPr>
-      </w:pPr>
-      <w:r>
-        <w:t xml:space="preserve">Pantalla de humo cibercriminal: a los delincuentes informáticos les encanta utilizar los ataques </w:t>
-      </w:r>
-      <w:proofErr w:type="spellStart"/>
-      <w:r>
-        <w:t>DDoS</w:t>
-      </w:r>
-      <w:proofErr w:type="spellEnd"/>
-      <w:r>
-        <w:t xml:space="preserve"> como mecanismo de distracción para ayudarlos a llevar a cabo ataques furtivos en otro lugar en los sistemas de la víctima. Al abrumar al personal de seguridad y operaciones de red con un ataque </w:t>
-      </w:r>
-      <w:proofErr w:type="spellStart"/>
-      <w:r>
-        <w:t>DDoS</w:t>
-      </w:r>
-      <w:proofErr w:type="spellEnd"/>
-      <w:r>
-        <w:t>, pueden cometer fraudes o robo de datos en otro lugar sin que nadie lo note.</w:t>
-      </w:r>
-    </w:p>
-    <w:p>
-      <w:pPr>
-        <w:spacing w:before="0" w:after="160" w:afterAutospacing="0" w:line="259" w:lineRule="auto"/>
-        <w:jc w:val="left"/>
-      </w:pPr>
-      <w:r>
-        <w:br w:type="page"/>
-      </w:r>
-    </w:p>
-    <w:p>
-      <w:pPr>
-        <w:pStyle w:val="Ttulo2"/>
-      </w:pPr>
-      <w:bookmarkStart w:id="2" w:name="_Toc127637790"/>
-      <w:r>
-        <w:lastRenderedPageBreak/>
-        <w:t xml:space="preserve">Tipos de ataques </w:t>
-      </w:r>
-      <w:proofErr w:type="spellStart"/>
-      <w:r>
-        <w:t>DDoS</w:t>
+      <w:pPr>
+        <w:pStyle w:val="Ttulo3"/>
+      </w:pPr>
+      <w:bookmarkStart w:id="2" w:name="_Toc128257926"/>
+      <w:r>
+        <w:t>Ataques</w:t>
+      </w:r>
+      <w:r>
+        <w:t xml:space="preserve"> volumétricos</w:t>
       </w:r>
       <w:bookmarkEnd w:id="2"/>
-      <w:proofErr w:type="spellEnd"/>
-    </w:p>
-    <w:p>
-      <w:pPr>
-        <w:pStyle w:val="Ttulo3"/>
-      </w:pPr>
-      <w:bookmarkStart w:id="3" w:name="_Toc127637791"/>
-      <w:r>
-        <w:t>Ataques</w:t>
-      </w:r>
-      <w:r>
-        <w:t xml:space="preserve"> volumétricos</w:t>
-      </w:r>
-      <w:bookmarkEnd w:id="3"/>
     </w:p>
     <w:p>
       <w:r>
@@ -2089,21 +2288,31 @@
         <w:rPr>
           <w:rFonts w:eastAsiaTheme="majorEastAsia"/>
         </w:rPr>
-        <w:t xml:space="preserve">El tipo clásico de </w:t>
-      </w:r>
-      <w:proofErr w:type="spellStart"/>
-      <w:r>
+        <w:t>El tipo clásico de DDoS, estos ataques utilizan métodos para generar grandes volúmenes de tráfico y saturar por completo el ancho de banda, creando un atasco de tráfico que hace imposible que el tráfico legítimo fluya hacia dentro o fuera del sitio objetivo.</w:t>
+      </w:r>
+    </w:p>
+    <w:p>
+      <w:pPr>
+        <w:pStyle w:val="Ttulo4"/>
+      </w:pPr>
+      <w:r>
+        <w:t>A</w:t>
+      </w:r>
+      <w:r>
+        <w:t>taques a las capas de protocolo y transporte (capas 3/4)</w:t>
+      </w:r>
+    </w:p>
+    <w:p>
+      <w:pPr>
         <w:rPr>
           <w:rFonts w:eastAsiaTheme="majorEastAsia"/>
         </w:rPr>
-        <w:t>DDoS</w:t>
-      </w:r>
-      <w:proofErr w:type="spellEnd"/>
+      </w:pPr>
       <w:r>
         <w:rPr>
           <w:rFonts w:eastAsiaTheme="majorEastAsia"/>
         </w:rPr>
-        <w:t>, estos ataques utilizan métodos para generar grandes volúmenes de tráfico y saturar por completo el ancho de banda, creando un atasco de tráfico que hace imposible que el tráfico legítimo fluya hacia dentro o fuera del sitio objetivo.</w:t>
+        <w:t>Estas herramientas utilizan protocolos como UDP para enviar grandes volúmenes de tráfico a un servidor de destino, por ejemplo, durante una inundación UDP. Estos ataques no suelen ser efectivos de forma individual, por lo que suelen realizarse como ataques DDoS, de manera que su efecto aumenta cuantos más equipos de ataque se usen.</w:t>
       </w:r>
     </w:p>
     <w:p>
@@ -2114,7 +2323,7 @@
         <w:t>A</w:t>
       </w:r>
       <w:r>
-        <w:t>taques a las capas de protocolo y transporte (capas 3/4)</w:t>
+        <w:t>taques lentos</w:t>
       </w:r>
     </w:p>
     <w:p>
@@ -2127,70 +2336,18 @@
         <w:rPr>
           <w:rFonts w:eastAsiaTheme="majorEastAsia"/>
         </w:rPr>
-        <w:t xml:space="preserve">Estas herramientas utilizan protocolos como UDP para enviar grandes volúmenes de tráfico a un servidor de destino, por ejemplo, durante una inundación UDP. Estos ataques no suelen ser efectivos de forma individual, por lo que suelen realizarse como ataques </w:t>
-      </w:r>
-      <w:proofErr w:type="spellStart"/>
-      <w:r>
-        <w:rPr>
-          <w:rFonts w:eastAsiaTheme="majorEastAsia"/>
-        </w:rPr>
-        <w:t>DDoS</w:t>
-      </w:r>
-      <w:proofErr w:type="spellEnd"/>
-      <w:r>
-        <w:rPr>
-          <w:rFonts w:eastAsiaTheme="majorEastAsia"/>
-        </w:rPr>
-        <w:t>, de manera que su efecto aumenta cuantos más equipos de ataque se usen.</w:t>
+        <w:t>Tal como su nombre indica, estos tipos de herramientas de ataque usan un volumen bajo de datos y operan muy lentamente. Están diseñadas para enviar pequeñas cantidades de datos a través de múltiples conexiones, para poder mantener abiertos los puertos del servidor objetivo todo el tiempo que sea posible. Además, siguen usando los recursos del servidor hasta impedir que este pueda mantener conexiones adicionales. En particular, estos ataques pueden ser, en ocasiones, efectivos incluso cuando no se utiliza un sistema distribuido como una botnet y con frecuencia los realiza un solo equipo.</w:t>
       </w:r>
     </w:p>
     <w:p>
       <w:pPr>
-        <w:pStyle w:val="Ttulo4"/>
-      </w:pPr>
-      <w:r>
-        <w:t>A</w:t>
-      </w:r>
-      <w:r>
-        <w:t>taques lentos</w:t>
-      </w:r>
-    </w:p>
-    <w:p>
-      <w:pPr>
-        <w:rPr>
-          <w:rFonts w:eastAsiaTheme="majorEastAsia"/>
-        </w:rPr>
-      </w:pPr>
-      <w:r>
-        <w:rPr>
-          <w:rFonts w:eastAsiaTheme="majorEastAsia"/>
-        </w:rPr>
-        <w:t xml:space="preserve">Tal como su nombre indica, estos tipos de herramientas de ataque usan un volumen bajo de datos y operan muy lentamente. Están diseñadas para enviar pequeñas cantidades de datos a través de múltiples conexiones, para poder mantener abiertos los puertos del servidor objetivo todo el tiempo que sea posible. Además, siguen usando los recursos del servidor hasta impedir que este pueda mantener conexiones adicionales. En particular, estos ataques pueden ser, en ocasiones, efectivos incluso cuando no se utiliza un sistema distribuido como una </w:t>
-      </w:r>
-      <w:proofErr w:type="spellStart"/>
-      <w:r>
-        <w:rPr>
-          <w:rFonts w:eastAsiaTheme="majorEastAsia"/>
-        </w:rPr>
-        <w:t>botnet</w:t>
-      </w:r>
-      <w:proofErr w:type="spellEnd"/>
-      <w:r>
-        <w:rPr>
-          <w:rFonts w:eastAsiaTheme="majorEastAsia"/>
-        </w:rPr>
-        <w:t xml:space="preserve"> y con frecuencia los realiza un solo equipo.</w:t>
-      </w:r>
-    </w:p>
-    <w:p>
-      <w:pPr>
         <w:pStyle w:val="Ttulo3"/>
       </w:pPr>
-      <w:bookmarkStart w:id="4" w:name="_Toc127637792"/>
+      <w:bookmarkStart w:id="3" w:name="_Toc128257927"/>
       <w:r>
         <w:t>Asimétricos</w:t>
       </w:r>
-      <w:bookmarkEnd w:id="4"/>
+      <w:bookmarkEnd w:id="3"/>
     </w:p>
     <w:p>
       <w:pPr>
@@ -2233,14 +2390,14 @@
       <w:pPr>
         <w:pStyle w:val="Ttulo3"/>
       </w:pPr>
-      <w:bookmarkStart w:id="5" w:name="_Toc127637793"/>
+      <w:bookmarkStart w:id="4" w:name="_Toc128257928"/>
       <w:r>
         <w:rPr>
           <w:shd w:val="clear" w:color="auto" w:fill="FFFFFF"/>
         </w:rPr>
         <w:t>Computacional</w:t>
       </w:r>
-      <w:bookmarkEnd w:id="5"/>
+      <w:bookmarkEnd w:id="4"/>
     </w:p>
     <w:p>
       <w:r>
@@ -2278,12 +2435,12 @@
       <w:pPr>
         <w:pStyle w:val="Ttulo3"/>
       </w:pPr>
-      <w:bookmarkStart w:id="6" w:name="_Toc127637794"/>
+      <w:bookmarkStart w:id="5" w:name="_Toc128257929"/>
       <w:r>
         <w:lastRenderedPageBreak/>
         <w:t>Basado en la vulnerabilidad</w:t>
       </w:r>
-      <w:bookmarkEnd w:id="6"/>
+      <w:bookmarkEnd w:id="5"/>
     </w:p>
     <w:p>
       <w:r>
@@ -2307,7 +2464,7 @@
       <w:pPr>
         <w:pStyle w:val="Ttulo1"/>
       </w:pPr>
-      <w:bookmarkStart w:id="7" w:name="_Toc127637795"/>
+      <w:bookmarkStart w:id="6" w:name="_Toc128257930"/>
       <w:r>
         <w:lastRenderedPageBreak/>
         <w:t xml:space="preserve">Técnicas </w:t>
@@ -2317,141 +2474,54 @@
       </w:r>
       <w:r>
         <w:t xml:space="preserve"> MITRE</w:t>
+      </w:r>
+      <w:bookmarkEnd w:id="6"/>
+    </w:p>
+    <w:p>
+      <w:pPr>
+        <w:pStyle w:val="Ttulo2"/>
+      </w:pPr>
+      <w:bookmarkStart w:id="7" w:name="_Toc128257931"/>
+      <w:r>
+        <w:t>T1498/001</w:t>
+      </w:r>
+      <w:r>
+        <w:t xml:space="preserve"> </w:t>
+      </w:r>
+      <w:r>
+        <w:t>Direct Network Flood</w:t>
       </w:r>
       <w:bookmarkEnd w:id="7"/>
     </w:p>
     <w:p>
-      <w:pPr>
-        <w:pStyle w:val="Ttulo2"/>
-      </w:pPr>
-      <w:bookmarkStart w:id="8" w:name="_Toc127637796"/>
-      <w:r>
-        <w:t>T1498/001</w:t>
-      </w:r>
-      <w:r>
-        <w:t xml:space="preserve"> </w:t>
-      </w:r>
-      <w:r>
-        <w:t xml:space="preserve">Direct Network </w:t>
-      </w:r>
-      <w:proofErr w:type="spellStart"/>
-      <w:r>
-        <w:t>Flood</w:t>
-      </w:r>
-      <w:bookmarkEnd w:id="8"/>
-      <w:proofErr w:type="spellEnd"/>
+      <w:r>
+        <w:t>Los adversarios pueden intentar causar una denegación de servicio (DoS) enviando directamente un alto volumen de tráfico de red a un objetivo. Este ataque DoS también puede reducir la disponibilidad y funcionalidad del sistema(s) y la red objetivo. Las inundaciones directas de red ocurren cuando uno o más sistemas se utilizan para enviar un alto volumen de paquetes de red hacia la red del servicio objetivo. Casi cualquier protocolo de red puede ser utilizado para inundar. Los protocolos sin estado, como UDP o ICMP, son comúnmente utilizados, pero también se pueden utilizar protocolos con estado, como TCP.</w:t>
+      </w:r>
     </w:p>
     <w:p>
       <w:r>
-        <w:t>Los adversarios pueden intentar causar una denegación de servicio (DoS) enviando directamente un alto volumen de tráfico de red a un objetivo. Este ataque DoS también puede reducir la disponibilidad y funcionalidad del sistema(s) y la red objetivo. Las inundaciones directas de red ocurren cuando uno o más sistemas se utilizan para enviar un alto volumen de paquetes de red hacia la red del servicio objetivo. Casi cualquier protocolo de red puede ser utilizado para inundar. Los protocolos sin estado, como UDP o ICMP, son comúnmente utilizados, pero también se pueden utilizar protocolos con estado, como TCP.</w:t>
+        <w:t>Los botnets son comúnmente utilizados para llevar a cabo ataques de inundación de red contra redes y servicios. Grandes botnets pueden generar una cantidad significativa de tráfico desde sistemas repartidos por Internet. Los adversarios pueden tener los recursos para construir y controlar su propia infraestructura de botnet o pueden alquilar tiempo en una botnet existente para realizar un ataque. En algunos de los peores casos de DoS distribuidos (DDoS), se utilizan tantos sistemas para generar la inundación que cada uno solo necesita enviar una pequeña cantidad de tráfico para producir suficiente volumen para saturar la red objetivo. En tales circunstancias, distinguir el tráfico de DDoS de los clientes legítimos se vuelve extremadamente difícil. Las botnets han sido utilizadas en algunos de los ataques de inundación DDoS más destacados, como la serie de incidentes de 2012 que afectaron a importantes bancos de EE. UU.</w:t>
       </w:r>
     </w:p>
     <w:p>
-      <w:r>
-        <w:t xml:space="preserve">Los </w:t>
-      </w:r>
-      <w:proofErr w:type="spellStart"/>
-      <w:r>
-        <w:t>botnets</w:t>
-      </w:r>
-      <w:proofErr w:type="spellEnd"/>
-      <w:r>
-        <w:t xml:space="preserve"> son comúnmente utilizados para llevar a cabo ataques de inundación de red contra redes y servicios. Grandes </w:t>
-      </w:r>
-      <w:proofErr w:type="spellStart"/>
-      <w:r>
-        <w:t>botnets</w:t>
-      </w:r>
-      <w:proofErr w:type="spellEnd"/>
-      <w:r>
-        <w:t xml:space="preserve"> pueden generar una cantidad significativa de tráfico desde sistemas repartidos por Internet. Los adversarios pueden tener los recursos para construir y controlar su propia infraestructura de </w:t>
-      </w:r>
-      <w:proofErr w:type="spellStart"/>
-      <w:r>
-        <w:t>botnet</w:t>
-      </w:r>
-      <w:proofErr w:type="spellEnd"/>
-      <w:r>
-        <w:t xml:space="preserve"> o pueden alquilar tiempo en una </w:t>
-      </w:r>
-      <w:proofErr w:type="spellStart"/>
-      <w:r>
-        <w:t>botnet</w:t>
-      </w:r>
-      <w:proofErr w:type="spellEnd"/>
-      <w:r>
-        <w:t xml:space="preserve"> existente para realizar un ataque. En algunos de los peores casos de DoS distribuidos (</w:t>
-      </w:r>
-      <w:proofErr w:type="spellStart"/>
-      <w:r>
-        <w:t>DDoS</w:t>
-      </w:r>
-      <w:proofErr w:type="spellEnd"/>
-      <w:r>
-        <w:t xml:space="preserve">), se utilizan tantos sistemas para generar la inundación que cada uno solo necesita enviar una pequeña cantidad de tráfico para producir suficiente volumen para saturar la red objetivo. En tales circunstancias, distinguir el tráfico de </w:t>
-      </w:r>
-      <w:proofErr w:type="spellStart"/>
-      <w:r>
-        <w:t>DDoS</w:t>
-      </w:r>
-      <w:proofErr w:type="spellEnd"/>
-      <w:r>
-        <w:t xml:space="preserve"> de los clientes legítimos se vuelve extremadamente difícil. Las </w:t>
-      </w:r>
-      <w:proofErr w:type="spellStart"/>
-      <w:r>
-        <w:t>botnets</w:t>
-      </w:r>
-      <w:proofErr w:type="spellEnd"/>
-      <w:r>
-        <w:t xml:space="preserve"> han sido utilizadas en algunos de los ataques de inundación </w:t>
-      </w:r>
-      <w:proofErr w:type="spellStart"/>
-      <w:r>
-        <w:t>DDoS</w:t>
-      </w:r>
-      <w:proofErr w:type="spellEnd"/>
-      <w:r>
-        <w:t xml:space="preserve"> más destacados, como la serie de incidentes de 2012 que afectaron a importantes bancos de EE. UU.</w:t>
-      </w:r>
+      <w:pPr>
+        <w:pStyle w:val="Ttulo2"/>
+      </w:pPr>
+      <w:bookmarkStart w:id="8" w:name="_Toc128257932"/>
+      <w:r>
+        <w:t>T1498/00</w:t>
+      </w:r>
+      <w:r>
+        <w:t xml:space="preserve">2 </w:t>
+      </w:r>
+      <w:r>
+        <w:t>Reflection Amplification</w:t>
+      </w:r>
+      <w:bookmarkEnd w:id="8"/>
     </w:p>
     <w:p>
-      <w:pPr>
-        <w:pStyle w:val="Ttulo2"/>
-      </w:pPr>
-      <w:bookmarkStart w:id="9" w:name="_Toc127637797"/>
-      <w:r>
-        <w:t>T1498/00</w:t>
-      </w:r>
-      <w:r>
-        <w:t xml:space="preserve">2 </w:t>
-      </w:r>
-      <w:proofErr w:type="spellStart"/>
-      <w:r>
-        <w:t>Reflection</w:t>
-      </w:r>
-      <w:proofErr w:type="spellEnd"/>
-      <w:r>
-        <w:t xml:space="preserve"> </w:t>
-      </w:r>
-      <w:proofErr w:type="spellStart"/>
-      <w:r>
-        <w:t>Amplification</w:t>
-      </w:r>
-      <w:bookmarkEnd w:id="9"/>
-      <w:proofErr w:type="spellEnd"/>
-    </w:p>
-    <w:p>
-      <w:r>
-        <w:t xml:space="preserve">Los adversarios pueden intentar causar una denegación de servicio (DoS) reflejando un alto volumen de tráfico de red hacia un objetivo. Este tipo de DoS de red aprovecha un servidor intermediario que aloja y responderá a una dirección IP de origen falsificada. Este servidor de tercera parte se conoce comúnmente como reflector. Un adversario logra un ataque de reflexión enviando paquetes a los reflectores con la dirección falsificada de la víctima. Al igual que en las inundaciones directas de red, se pueden utilizar más de un sistema para llevar a cabo el ataque, o se puede utilizar una </w:t>
-      </w:r>
-      <w:proofErr w:type="spellStart"/>
-      <w:r>
-        <w:t>botnet</w:t>
-      </w:r>
-      <w:proofErr w:type="spellEnd"/>
-      <w:r>
-        <w:t>. Del mismo modo, se pueden utilizar uno o varios reflectores para concentrar el tráfico en el objetivo. Este tipo de ataque DoS de red también puede reducir la disponibilidad y funcionalidad del sistema (s) y la red objetivo.</w:t>
+      <w:r>
+        <w:t>Los adversarios pueden intentar causar una denegación de servicio (DoS) reflejando un alto volumen de tráfico de red hacia un objetivo. Este tipo de DoS de red aprovecha un servidor intermediario que aloja y responderá a una dirección IP de origen falsificada. Este servidor de tercera parte se conoce comúnmente como reflector. Un adversario logra un ataque de reflexión enviando paquetes a los reflectores con la dirección falsificada de la víctima. Al igual que en las inundaciones directas de red, se pueden utilizar más de un sistema para llevar a cabo el ataque, o se puede utilizar una botnet. Del mismo modo, se pueden utilizar uno o varios reflectores para concentrar el tráfico en el objetivo. Este tipo de ataque DoS de red también puede reducir la disponibilidad y funcionalidad del sistema (s) y la red objetivo.</w:t>
       </w:r>
     </w:p>
     <w:p>
@@ -2480,137 +2550,199 @@
       <w:pPr>
         <w:pStyle w:val="Ttulo1"/>
       </w:pPr>
-      <w:bookmarkStart w:id="10" w:name="_Toc127637798"/>
+      <w:bookmarkStart w:id="9" w:name="_Toc128257933"/>
       <w:r>
         <w:lastRenderedPageBreak/>
         <w:t>Detección</w:t>
+      </w:r>
+      <w:bookmarkEnd w:id="9"/>
+    </w:p>
+    <w:p>
+      <w:pPr>
+        <w:pStyle w:val="Ttulo2"/>
+      </w:pPr>
+      <w:bookmarkStart w:id="10" w:name="_Toc128257934"/>
+      <w:r>
+        <w:t>Una excesiva latencia de la página</w:t>
       </w:r>
       <w:bookmarkEnd w:id="10"/>
     </w:p>
     <w:p>
+      <w:r>
+        <w:t>Una de las formas más comunes de saber que estamos siendo víctimas de un ataque DDoS es que haya una excesiva latencia de la página. Esto significa que los navegadores de los usuarios finales y los servidores responden de manera lenta, hay mucho retraso en la carga y a la hora de navegar por el sitio.</w:t>
+      </w:r>
+    </w:p>
+    <w:p>
+      <w:r>
+        <w:t>Si esto ocurre podríamos estar ante un ataque de este tipo que esté provocando un mal funcionamiento de la página. Esto nos obligará a tomar medidas para conseguir que todo vuelva a funcionar correctamente.</w:t>
+      </w:r>
+    </w:p>
+    <w:p>
       <w:pPr>
         <w:pStyle w:val="Ttulo2"/>
       </w:pPr>
-      <w:bookmarkStart w:id="11" w:name="_Toc127637799"/>
-      <w:r>
-        <w:t>Una excesiva latencia de la página</w:t>
+      <w:bookmarkStart w:id="11" w:name="_Toc128257935"/>
+      <w:r>
+        <w:t>Monitorizar el tráfico</w:t>
       </w:r>
       <w:bookmarkEnd w:id="11"/>
     </w:p>
     <w:p>
       <w:r>
-        <w:t xml:space="preserve">Una de las formas más comunes de saber que estamos siendo víctimas de un ataque </w:t>
-      </w:r>
-      <w:proofErr w:type="spellStart"/>
-      <w:r>
-        <w:t>DDoS</w:t>
-      </w:r>
-      <w:proofErr w:type="spellEnd"/>
-      <w:r>
-        <w:t xml:space="preserve"> es que haya una excesiva latencia de la página. Esto significa que los navegadores de los usuarios finales y los servidores responden de manera lenta, hay mucho retraso en la carga y a la hora de navegar por el sitio.</w:t>
+        <w:t>También podemos detectarlo gracias a monitorizar el tráfico web. Podemos tener un registro de todo el tráfico y cómo actúa. De esta forma podremos encontrar problemas, entradas de tráfico inusuales, que puedan indicar que estamos ante un ataque DDoS.</w:t>
       </w:r>
     </w:p>
     <w:p>
       <w:r>
-        <w:t>Si esto ocurre podríamos estar ante un ataque de este tipo que esté provocando un mal funcionamiento de la página. Esto nos obligará a tomar medidas para conseguir que todo vuelva a funcionar correctamente.</w:t>
+        <w:t>Es posible además monitorizar el periodo de impacto y con qué frecuencia se repite lo mismo dentro de un tiempo en concreto. Siempre conviene utilizar programas y servicios que nos ayude a obtener más información sobre la conexión y detectar picos de tráfico inusual.</w:t>
       </w:r>
     </w:p>
     <w:p>
       <w:pPr>
         <w:pStyle w:val="Ttulo2"/>
       </w:pPr>
-      <w:bookmarkStart w:id="12" w:name="_Toc127637800"/>
-      <w:r>
-        <w:t>Monitorizar el tráfico</w:t>
+      <w:bookmarkStart w:id="12" w:name="_Toc128257936"/>
+      <w:r>
+        <w:t>Conexiones sospechosas</w:t>
       </w:r>
       <w:bookmarkEnd w:id="12"/>
     </w:p>
     <w:p>
       <w:r>
-        <w:t xml:space="preserve">También podemos detectarlo gracias a monitorizar el tráfico web. Podemos tener un registro de todo el tráfico y cómo actúa. De esta forma podremos encontrar problemas, entradas de tráfico inusuales, que puedan indicar que estamos ante un ataque </w:t>
-      </w:r>
-      <w:proofErr w:type="spellStart"/>
-      <w:r>
-        <w:t>DDoS</w:t>
-      </w:r>
-      <w:proofErr w:type="spellEnd"/>
-      <w:r>
-        <w:t>.</w:t>
+        <w:t>Una muestra más es cuando vemos un usuario en concreto que está las 24 horas del día enviando solicitudes cada cierto tiempo, que suele ser unos pocos segundos. Esta sería una indicación de que podemos estar sufriendo un ataque DDoS, aunque no se refleje en un mal funcionamiento.</w:t>
       </w:r>
     </w:p>
     <w:p>
       <w:r>
-        <w:t>Es posible además monitorizar el periodo de impacto y con qué frecuencia se repite lo mismo dentro de un tiempo en concreto. Siempre conviene utilizar programas y servicios que nos ayude a obtener más información sobre la conexión y detectar picos de tráfico inusual.</w:t>
+        <w:t>En esta ocasión va a ser interesante también monitorizar la red y el tráfico. Esto es lo que nos indicará que hay algún usuario concreto que no debería estar y que hace saltar las alarmas.</w:t>
       </w:r>
     </w:p>
     <w:p>
       <w:pPr>
         <w:pStyle w:val="Ttulo2"/>
       </w:pPr>
-      <w:bookmarkStart w:id="13" w:name="_Toc127637801"/>
-      <w:r>
-        <w:t>Conexiones sospechosas</w:t>
+      <w:bookmarkStart w:id="13" w:name="_Toc128257937"/>
+      <w:r>
+        <w:t>Acaparamiento de recursos</w:t>
       </w:r>
       <w:bookmarkEnd w:id="13"/>
     </w:p>
     <w:p>
       <w:r>
-        <w:t xml:space="preserve">Una muestra más es cuando vemos un usuario en concreto que está las 24 horas del día enviando solicitudes cada cierto tiempo, que suele ser unos pocos segundos. Esta sería una indicación de que podemos estar sufriendo un ataque </w:t>
-      </w:r>
-      <w:proofErr w:type="spellStart"/>
-      <w:r>
-        <w:t>DDoS</w:t>
-      </w:r>
-      <w:proofErr w:type="spellEnd"/>
-      <w:r>
-        <w:t>, aunque no se refleje en un mal funcionamiento.</w:t>
+        <w:t>Podemos verificar también cualquier comportamiento sospechoso con tráfico desconocido hacia nuestro dispositivo o servidor. Al verificar las cargas de tráfico, la cantidad de uso de CPU y el tiempo que puede demorar en dar servicio puede ser un indicio a tener en cuenta.</w:t>
       </w:r>
     </w:p>
     <w:p>
       <w:r>
-        <w:t>En esta ocasión va a ser interesante también monitorizar la red y el tráfico. Esto es lo que nos indicará que hay algún usuario concreto que no debería estar y que hace saltar las alarmas.</w:t>
+        <w:t>Siempre que encontremos que hay un consumo excesivo, algo que no suele ser lo habitual, podríamos dudar de si estamos ante un ataque DDoS que está derivando tráfico sospechoso.</w:t>
       </w:r>
     </w:p>
     <w:p>
       <w:pPr>
-        <w:pStyle w:val="Ttulo2"/>
-      </w:pPr>
-      <w:bookmarkStart w:id="14" w:name="_Toc127637802"/>
-      <w:r>
-        <w:t>Acaparamiento de recursos</w:t>
+        <w:spacing w:before="0" w:after="160" w:afterAutospacing="0" w:line="259" w:lineRule="auto"/>
+        <w:jc w:val="left"/>
+      </w:pPr>
+      <w:r>
+        <w:br w:type="page"/>
+      </w:r>
+    </w:p>
+    <w:p>
+      <w:pPr>
+        <w:pStyle w:val="Ttulo1"/>
+      </w:pPr>
+      <w:bookmarkStart w:id="14" w:name="_Toc128257938"/>
+      <w:r>
+        <w:lastRenderedPageBreak/>
+        <w:t>Fuentes de datos</w:t>
       </w:r>
       <w:bookmarkEnd w:id="14"/>
     </w:p>
     <w:p>
-      <w:r>
-        <w:t xml:space="preserve">Podemos verificar también cualquier comportamiento sospechoso con tráfico desconocido hacia nuestro dispositivo o servidor. Al verificar las cargas de tráfico, la cantidad de uso de CPU y el tiempo que puede demorar en dar servicio puede ser un indicio </w:t>
-      </w:r>
-      <w:proofErr w:type="gramStart"/>
-      <w:r>
-        <w:t>a</w:t>
-      </w:r>
-      <w:proofErr w:type="gramEnd"/>
-      <w:r>
-        <w:t xml:space="preserve"> tener en cuenta.</w:t>
-      </w:r>
+      <w:pPr>
+        <w:pStyle w:val="Ttulo2"/>
+      </w:pPr>
+      <w:bookmarkStart w:id="15" w:name="_Toc128257939"/>
+      <w:r>
+        <w:t>Tráfico de red anormal</w:t>
+      </w:r>
+      <w:bookmarkEnd w:id="15"/>
     </w:p>
     <w:p>
       <w:r>
-        <w:t xml:space="preserve">Siempre que encontremos que hay un consumo excesivo, algo que no suele ser lo habitual, podríamos dudar de si estamos ante un ataque </w:t>
-      </w:r>
-      <w:proofErr w:type="spellStart"/>
-      <w:r>
-        <w:t>DDoS</w:t>
-      </w:r>
-      <w:proofErr w:type="spellEnd"/>
-      <w:r>
-        <w:t xml:space="preserve"> que está derivando tráfico sospechoso.</w:t>
+        <w:t>Los sistemas de detección de intrusiones de red (NIDS) y los sistemas de prevención de intrusiones de red (NIPS) pueden detectar y alertar a los administradores de red sobre patrones de tráfico anormal y aumentos de tráfico entrante, lo que podría indicar un posible ataque DDoS.</w:t>
       </w:r>
     </w:p>
     <w:p>
       <w:pPr>
+        <w:pStyle w:val="Ttulo2"/>
+      </w:pPr>
+      <w:bookmarkStart w:id="16" w:name="_Toc128257940"/>
+      <w:r>
+        <w:t>Registro de eventos del servidor</w:t>
+      </w:r>
+      <w:bookmarkEnd w:id="16"/>
+    </w:p>
+    <w:p>
+      <w:r>
+        <w:t>Los sistemas de gestión de registros (SIEM) pueden ser configurados para analizar y alertar sobre eventos del servidor específicos, como un aumento en las conexiones activas, solicitudes por segundo o el uso de recursos del sistema, lo que puede indicar un ataque DDoS en curso.</w:t>
+      </w:r>
+    </w:p>
+    <w:p>
+      <w:pPr>
+        <w:pStyle w:val="Ttulo2"/>
+      </w:pPr>
+      <w:bookmarkStart w:id="17" w:name="_Toc128257941"/>
+      <w:r>
+        <w:t>Alertas de seguridad</w:t>
+      </w:r>
+      <w:bookmarkEnd w:id="17"/>
+    </w:p>
+    <w:p>
+      <w:r>
+        <w:t>Las herramientas de seguridad y monitoreo que envían alertas pueden ser parte de una solución de seguridad integrada que incluya sistemas de detección de intrusiones, firewalls, SIEM y otros sistemas de seguridad.</w:t>
+      </w:r>
+    </w:p>
+    <w:p>
+      <w:pPr>
+        <w:pStyle w:val="Ttulo2"/>
+      </w:pPr>
+      <w:bookmarkStart w:id="18" w:name="_Toc128257942"/>
+      <w:r>
+        <w:t>Análisis de paquetes</w:t>
+      </w:r>
+      <w:bookmarkEnd w:id="18"/>
+    </w:p>
+    <w:p>
+      <w:r>
+        <w:t>Los sistemas de análisis de paquetes, como Wireshark, pueden utilizarse para analizar el tráfico de red en busca de patrones de ataque DDoS y otros tipos de tráfico malicioso.</w:t>
+      </w:r>
+    </w:p>
+    <w:p>
+      <w:pPr>
+        <w:pStyle w:val="Ttulo2"/>
+      </w:pPr>
+      <w:bookmarkStart w:id="19" w:name="_Toc128257943"/>
+      <w:r>
+        <w:t>Informes de terceros</w:t>
+      </w:r>
+      <w:bookmarkEnd w:id="19"/>
+    </w:p>
+    <w:p>
+      <w:r>
+        <w:t>Las organizaciones pueden utilizar servicios de inteligencia de amenazas o monitorear fuentes de noticias y foros de seguridad para obtener información sobre actividades de ataque DDoS en curso y alertar a los administradores de seguridad para que tomen medidas preventivas.</w:t>
+      </w:r>
+    </w:p>
+    <w:p>
+      <w:pPr>
         <w:spacing w:before="0" w:after="160" w:afterAutospacing="0" w:line="259" w:lineRule="auto"/>
         <w:jc w:val="left"/>
+        <w:rPr>
+          <w:rFonts w:eastAsiaTheme="majorEastAsia"/>
+          <w:b/>
+          <w:bCs/>
+          <w:sz w:val="27"/>
+          <w:szCs w:val="27"/>
+        </w:rPr>
       </w:pPr>
       <w:r>
         <w:br w:type="page"/>
@@ -2618,16 +2750,66 @@
     </w:p>
     <w:p>
       <w:pPr>
-        <w:pStyle w:val="Ttulo1"/>
-      </w:pPr>
-      <w:bookmarkStart w:id="15" w:name="_Toc127637803"/>
+        <w:pStyle w:val="Ttulo2"/>
+      </w:pPr>
+      <w:bookmarkStart w:id="20" w:name="_Toc128257944"/>
       <w:r>
         <w:lastRenderedPageBreak/>
-        <w:t>Fuentes de datos</w:t>
-      </w:r>
-      <w:bookmarkEnd w:id="15"/>
+        <w:t>Monitorización de recursos</w:t>
+      </w:r>
+      <w:bookmarkEnd w:id="20"/>
     </w:p>
-    <w:p/>
+    <w:p>
+      <w:r>
+        <w:t>La monitorización de recursos de hardware es esencial para garantizar que los servidores no se sobrecarguen durante un ataque DDoS. Los ataques DDoS pueden ser muy intensivos en recursos y pueden causar el agotamiento de los recursos del servidor, lo que puede provocar un tiempo de inactividad del servicio.</w:t>
+      </w:r>
+    </w:p>
+    <w:p>
+      <w:r>
+        <w:t>Algunos de los recursos de hardware más importantes que se deben monitorear durante un ataque DDoS son:</w:t>
+      </w:r>
+    </w:p>
+    <w:p>
+      <w:pPr>
+        <w:pStyle w:val="Prrafodelista"/>
+        <w:numPr>
+          <w:ilvl w:val="0"/>
+          <w:numId w:val="42"/>
+        </w:numPr>
+      </w:pPr>
+      <w:r>
+        <w:t>Uso de CPU: La CPU es el cerebro del servidor y su uso puede indicar si el servidor está sobrecargado o no. Durante un ataque DDoS, la carga en la CPU puede aumentar significativamente, lo que puede reducir el rendimiento del servidor y hacer que se detenga.</w:t>
+      </w:r>
+    </w:p>
+    <w:p>
+      <w:pPr>
+        <w:pStyle w:val="Prrafodelista"/>
+        <w:numPr>
+          <w:ilvl w:val="0"/>
+          <w:numId w:val="42"/>
+        </w:numPr>
+      </w:pPr>
+      <w:r>
+        <w:t>Uso de memoria: La memoria del sistema es otro recurso importante que se debe monitorear durante un ataque DDoS. Si un ataque DDoS consume demasiada memoria, puede provocar una disminución en el rendimiento del servidor o incluso un bloqueo completo.</w:t>
+      </w:r>
+    </w:p>
+    <w:p>
+      <w:pPr>
+        <w:pStyle w:val="Prrafodelista"/>
+        <w:numPr>
+          <w:ilvl w:val="0"/>
+          <w:numId w:val="42"/>
+        </w:numPr>
+      </w:pPr>
+      <w:r>
+        <w:t>Uso de disco: El uso de disco también debe ser monitoreado durante un ataque DDoS. Si el disco se satura, puede provocar una disminución en el rendimiento del servidor y hacer que se detenga.</w:t>
+      </w:r>
+    </w:p>
+    <w:p>
+      <w:r>
+        <w:t>Para monitorear estos recursos de hardware, los administradores de sistema pueden utilizar herramientas de monitorización como Nagios, Zabbix o PRTG Network Monitor. Estas herramientas pueden alertar a los administradores de sistema cuando se detecta un uso elevado de CPU, memoria o disco, lo que puede indicar un posible ataque DDoS en curso. También es importante contar con una infraestructura adecuada, como servidores redundantes y balanceadores de carga, para garantizar que la carga de los servidores se distribuya de manera uniforme y se pueda mitigar el impacto de un posible ataque DDoS.</w:t>
+      </w:r>
+    </w:p>
     <w:p>
       <w:pPr>
         <w:spacing w:before="0" w:after="160" w:afterAutospacing="0" w:line="259" w:lineRule="auto"/>
@@ -2649,15 +2831,100 @@
       <w:pPr>
         <w:pStyle w:val="Ttulo1"/>
       </w:pPr>
-      <w:bookmarkStart w:id="16" w:name="_Toc127637804"/>
+      <w:bookmarkStart w:id="21" w:name="_Toc128257945"/>
+      <w:r>
+        <w:lastRenderedPageBreak/>
+        <w:t>Diagrama</w:t>
+      </w:r>
+    </w:p>
+    <w:p>
+      <w:pPr>
+        <w:spacing w:before="0" w:after="160" w:afterAutospacing="0" w:line="259" w:lineRule="auto"/>
+        <w:jc w:val="left"/>
+      </w:pPr>
+      <w:r>
+        <w:rPr>
+          <w:noProof/>
+        </w:rPr>
+        <w:drawing>
+          <wp:inline distT="0" distB="0" distL="0" distR="0" wp14:anchorId="2085A4CB" wp14:editId="5C7BA224">
+            <wp:extent cx="5398770" cy="2399665"/>
+            <wp:effectExtent l="0" t="0" r="0" b="0"/>
+            <wp:docPr id="1" name="Imagen 1"/>
+            <wp:cNvGraphicFramePr>
+              <a:graphicFrameLocks xmlns:a="http://schemas.openxmlformats.org/drawingml/2006/main" noChangeAspect="1"/>
+            </wp:cNvGraphicFramePr>
+            <a:graphic xmlns:a="http://schemas.openxmlformats.org/drawingml/2006/main">
+              <a:graphicData uri="http://schemas.openxmlformats.org/drawingml/2006/picture">
+                <pic:pic xmlns:pic="http://schemas.openxmlformats.org/drawingml/2006/picture">
+                  <pic:nvPicPr>
+                    <pic:cNvPr id="0" name="Picture 1"/>
+                    <pic:cNvPicPr>
+                      <a:picLocks noChangeAspect="1" noChangeArrowheads="1"/>
+                    </pic:cNvPicPr>
+                  </pic:nvPicPr>
+                  <pic:blipFill>
+                    <a:blip r:embed="rId10">
+                      <a:extLst>
+                        <a:ext uri="{28A0092B-C50C-407E-A947-70E740481C1C}">
+                          <a14:useLocalDpi xmlns:a14="http://schemas.microsoft.com/office/drawing/2010/main" val="0"/>
+                        </a:ext>
+                      </a:extLst>
+                    </a:blip>
+                    <a:srcRect/>
+                    <a:stretch>
+                      <a:fillRect/>
+                    </a:stretch>
+                  </pic:blipFill>
+                  <pic:spPr bwMode="auto">
+                    <a:xfrm>
+                      <a:off x="0" y="0"/>
+                      <a:ext cx="5398770" cy="2399665"/>
+                    </a:xfrm>
+                    <a:prstGeom prst="rect">
+                      <a:avLst/>
+                    </a:prstGeom>
+                    <a:noFill/>
+                    <a:ln>
+                      <a:noFill/>
+                    </a:ln>
+                  </pic:spPr>
+                </pic:pic>
+              </a:graphicData>
+            </a:graphic>
+          </wp:inline>
+        </w:drawing>
+      </w:r>
+    </w:p>
+    <w:p>
+      <w:pPr>
+        <w:spacing w:before="0" w:after="160" w:afterAutospacing="0" w:line="259" w:lineRule="auto"/>
+        <w:jc w:val="left"/>
+        <w:rPr>
+          <w:rFonts w:eastAsiaTheme="majorEastAsia"/>
+          <w:b/>
+          <w:bCs/>
+          <w:kern w:val="36"/>
+          <w:sz w:val="28"/>
+          <w:szCs w:val="28"/>
+        </w:rPr>
+      </w:pPr>
+      <w:r>
+        <w:br w:type="page"/>
+      </w:r>
+    </w:p>
+    <w:p>
+      <w:pPr>
+        <w:pStyle w:val="Ttulo1"/>
+      </w:pPr>
       <w:r>
         <w:lastRenderedPageBreak/>
         <w:t>Fuentes</w:t>
       </w:r>
-      <w:bookmarkEnd w:id="16"/>
+      <w:bookmarkEnd w:id="21"/>
     </w:p>
     <w:p>
-      <w:hyperlink r:id="rId10" w:history="1">
+      <w:hyperlink r:id="rId11" w:history="1">
         <w:r>
           <w:rPr>
             <w:rStyle w:val="Hipervnculo"/>
@@ -2667,7 +2934,7 @@
       </w:hyperlink>
     </w:p>
     <w:p>
-      <w:hyperlink r:id="rId11" w:history="1">
+      <w:hyperlink r:id="rId12" w:history="1">
         <w:r>
           <w:rPr>
             <w:rStyle w:val="Hipervnculo"/>
@@ -2677,7 +2944,7 @@
       </w:hyperlink>
     </w:p>
     <w:p>
-      <w:hyperlink r:id="rId12" w:history="1">
+      <w:hyperlink r:id="rId13" w:history="1">
         <w:r>
           <w:rPr>
             <w:rStyle w:val="Hipervnculo"/>
@@ -2687,7 +2954,7 @@
       </w:hyperlink>
     </w:p>
     <w:p>
-      <w:hyperlink r:id="rId13" w:history="1">
+      <w:hyperlink r:id="rId14" w:history="1">
         <w:r>
           <w:rPr>
             <w:rStyle w:val="Hipervnculo"/>
@@ -2697,7 +2964,7 @@
       </w:hyperlink>
     </w:p>
     <w:p>
-      <w:hyperlink r:id="rId14" w:history="1">
+      <w:hyperlink r:id="rId15" w:history="1">
         <w:r>
           <w:rPr>
             <w:rStyle w:val="Hipervnculo"/>
@@ -2708,8 +2975,8 @@
     </w:p>
     <w:p/>
     <w:sectPr>
-      <w:headerReference w:type="default" r:id="rId15"/>
-      <w:footerReference w:type="default" r:id="rId16"/>
+      <w:headerReference w:type="default" r:id="rId16"/>
+      <w:footerReference w:type="default" r:id="rId17"/>
       <w:type w:val="continuous"/>
       <w:pgSz w:w="11906" w:h="16838"/>
       <w:pgMar w:top="1417" w:right="1701" w:bottom="1417" w:left="1701" w:header="708" w:footer="708" w:gutter="0"/>
@@ -3223,7 +3490,7 @@
   <w:abstractNum w:abstractNumId="3" w15:restartNumberingAfterBreak="0">
     <w:nsid w:val="0BA90C42"/>
     <w:multiLevelType w:val="multilevel"/>
-    <w:tmpl w:val="5BA671C0"/>
+    <w:tmpl w:val="2DAC9338"/>
     <w:lvl w:ilvl="0">
       <w:start w:val="1"/>
       <w:numFmt w:val="decimal"/>
@@ -3975,6 +4242,92 @@
     </w:lvl>
   </w:abstractNum>
   <w:abstractNum w:abstractNumId="10" w15:restartNumberingAfterBreak="0">
+    <w:nsid w:val="32F92700"/>
+    <w:multiLevelType w:val="hybridMultilevel"/>
+    <w:tmpl w:val="D20EDEC6"/>
+    <w:lvl w:ilvl="0" w:tplc="0C0A000F">
+      <w:start w:val="1"/>
+      <w:numFmt w:val="decimal"/>
+      <w:lvlText w:val="%1."/>
+      <w:lvlJc w:val="left"/>
+      <w:pPr>
+        <w:ind w:left="720" w:hanging="360"/>
+      </w:pPr>
+    </w:lvl>
+    <w:lvl w:ilvl="1" w:tplc="0C0A0019" w:tentative="1">
+      <w:start w:val="1"/>
+      <w:numFmt w:val="lowerLetter"/>
+      <w:lvlText w:val="%2."/>
+      <w:lvlJc w:val="left"/>
+      <w:pPr>
+        <w:ind w:left="1440" w:hanging="360"/>
+      </w:pPr>
+    </w:lvl>
+    <w:lvl w:ilvl="2" w:tplc="0C0A001B" w:tentative="1">
+      <w:start w:val="1"/>
+      <w:numFmt w:val="lowerRoman"/>
+      <w:lvlText w:val="%3."/>
+      <w:lvlJc w:val="right"/>
+      <w:pPr>
+        <w:ind w:left="2160" w:hanging="180"/>
+      </w:pPr>
+    </w:lvl>
+    <w:lvl w:ilvl="3" w:tplc="0C0A000F" w:tentative="1">
+      <w:start w:val="1"/>
+      <w:numFmt w:val="decimal"/>
+      <w:lvlText w:val="%4."/>
+      <w:lvlJc w:val="left"/>
+      <w:pPr>
+        <w:ind w:left="2880" w:hanging="360"/>
+      </w:pPr>
+    </w:lvl>
+    <w:lvl w:ilvl="4" w:tplc="0C0A0019" w:tentative="1">
+      <w:start w:val="1"/>
+      <w:numFmt w:val="lowerLetter"/>
+      <w:lvlText w:val="%5."/>
+      <w:lvlJc w:val="left"/>
+      <w:pPr>
+        <w:ind w:left="3600" w:hanging="360"/>
+      </w:pPr>
+    </w:lvl>
+    <w:lvl w:ilvl="5" w:tplc="0C0A001B" w:tentative="1">
+      <w:start w:val="1"/>
+      <w:numFmt w:val="lowerRoman"/>
+      <w:lvlText w:val="%6."/>
+      <w:lvlJc w:val="right"/>
+      <w:pPr>
+        <w:ind w:left="4320" w:hanging="180"/>
+      </w:pPr>
+    </w:lvl>
+    <w:lvl w:ilvl="6" w:tplc="0C0A000F" w:tentative="1">
+      <w:start w:val="1"/>
+      <w:numFmt w:val="decimal"/>
+      <w:lvlText w:val="%7."/>
+      <w:lvlJc w:val="left"/>
+      <w:pPr>
+        <w:ind w:left="5040" w:hanging="360"/>
+      </w:pPr>
+    </w:lvl>
+    <w:lvl w:ilvl="7" w:tplc="0C0A0019" w:tentative="1">
+      <w:start w:val="1"/>
+      <w:numFmt w:val="lowerLetter"/>
+      <w:lvlText w:val="%8."/>
+      <w:lvlJc w:val="left"/>
+      <w:pPr>
+        <w:ind w:left="5760" w:hanging="360"/>
+      </w:pPr>
+    </w:lvl>
+    <w:lvl w:ilvl="8" w:tplc="0C0A001B" w:tentative="1">
+      <w:start w:val="1"/>
+      <w:numFmt w:val="lowerRoman"/>
+      <w:lvlText w:val="%9."/>
+      <w:lvlJc w:val="right"/>
+      <w:pPr>
+        <w:ind w:left="6480" w:hanging="180"/>
+      </w:pPr>
+    </w:lvl>
+  </w:abstractNum>
+  <w:abstractNum w:abstractNumId="11" w15:restartNumberingAfterBreak="0">
     <w:nsid w:val="33DD7197"/>
     <w:multiLevelType w:val="multilevel"/>
     <w:tmpl w:val="B6EE6F00"/>
@@ -4088,7 +4441,7 @@
       </w:rPr>
     </w:lvl>
   </w:abstractNum>
-  <w:abstractNum w:abstractNumId="11" w15:restartNumberingAfterBreak="0">
+  <w:abstractNum w:abstractNumId="12" w15:restartNumberingAfterBreak="0">
     <w:nsid w:val="36E120B1"/>
     <w:multiLevelType w:val="multilevel"/>
     <w:tmpl w:val="0C0A0021"/>
@@ -4201,7 +4554,7 @@
       </w:rPr>
     </w:lvl>
   </w:abstractNum>
-  <w:abstractNum w:abstractNumId="12" w15:restartNumberingAfterBreak="0">
+  <w:abstractNum w:abstractNumId="13" w15:restartNumberingAfterBreak="0">
     <w:nsid w:val="38D4651A"/>
     <w:multiLevelType w:val="hybridMultilevel"/>
     <w:tmpl w:val="3A5414D2"/>
@@ -4313,7 +4666,7 @@
       </w:rPr>
     </w:lvl>
   </w:abstractNum>
-  <w:abstractNum w:abstractNumId="13" w15:restartNumberingAfterBreak="0">
+  <w:abstractNum w:abstractNumId="14" w15:restartNumberingAfterBreak="0">
     <w:nsid w:val="42ED4527"/>
     <w:multiLevelType w:val="hybridMultilevel"/>
     <w:tmpl w:val="3A043E16"/>
@@ -4426,7 +4779,7 @@
       </w:rPr>
     </w:lvl>
   </w:abstractNum>
-  <w:abstractNum w:abstractNumId="14" w15:restartNumberingAfterBreak="0">
+  <w:abstractNum w:abstractNumId="15" w15:restartNumberingAfterBreak="0">
     <w:nsid w:val="4D9F2273"/>
     <w:multiLevelType w:val="hybridMultilevel"/>
     <w:tmpl w:val="9CAA94FC"/>
@@ -4515,7 +4868,7 @@
       </w:pPr>
     </w:lvl>
   </w:abstractNum>
-  <w:abstractNum w:abstractNumId="15" w15:restartNumberingAfterBreak="0">
+  <w:abstractNum w:abstractNumId="16" w15:restartNumberingAfterBreak="0">
     <w:nsid w:val="528634EF"/>
     <w:multiLevelType w:val="multilevel"/>
     <w:tmpl w:val="C99E50E8"/>
@@ -4664,7 +5017,7 @@
       </w:rPr>
     </w:lvl>
   </w:abstractNum>
-  <w:abstractNum w:abstractNumId="16" w15:restartNumberingAfterBreak="0">
+  <w:abstractNum w:abstractNumId="17" w15:restartNumberingAfterBreak="0">
     <w:nsid w:val="59846275"/>
     <w:multiLevelType w:val="hybridMultilevel"/>
     <w:tmpl w:val="E4809408"/>
@@ -4777,7 +5130,7 @@
       </w:rPr>
     </w:lvl>
   </w:abstractNum>
-  <w:abstractNum w:abstractNumId="17" w15:restartNumberingAfterBreak="0">
+  <w:abstractNum w:abstractNumId="18" w15:restartNumberingAfterBreak="0">
     <w:nsid w:val="59EE47E6"/>
     <w:multiLevelType w:val="multilevel"/>
     <w:tmpl w:val="0C0A0021"/>
@@ -4890,7 +5243,7 @@
       </w:rPr>
     </w:lvl>
   </w:abstractNum>
-  <w:abstractNum w:abstractNumId="18" w15:restartNumberingAfterBreak="0">
+  <w:abstractNum w:abstractNumId="19" w15:restartNumberingAfterBreak="0">
     <w:nsid w:val="61E602A1"/>
     <w:multiLevelType w:val="multilevel"/>
     <w:tmpl w:val="A9B2B10E"/>
@@ -5039,7 +5392,7 @@
       </w:rPr>
     </w:lvl>
   </w:abstractNum>
-  <w:abstractNum w:abstractNumId="19" w15:restartNumberingAfterBreak="0">
+  <w:abstractNum w:abstractNumId="20" w15:restartNumberingAfterBreak="0">
     <w:nsid w:val="67991A70"/>
     <w:multiLevelType w:val="multilevel"/>
     <w:tmpl w:val="CD0E4A38"/>
@@ -5188,7 +5541,7 @@
       </w:rPr>
     </w:lvl>
   </w:abstractNum>
-  <w:abstractNum w:abstractNumId="20" w15:restartNumberingAfterBreak="0">
+  <w:abstractNum w:abstractNumId="21" w15:restartNumberingAfterBreak="0">
     <w:nsid w:val="695E1499"/>
     <w:multiLevelType w:val="hybridMultilevel"/>
     <w:tmpl w:val="E7B6E7A2"/>
@@ -5274,7 +5627,7 @@
       </w:pPr>
     </w:lvl>
   </w:abstractNum>
-  <w:abstractNum w:abstractNumId="21" w15:restartNumberingAfterBreak="0">
+  <w:abstractNum w:abstractNumId="22" w15:restartNumberingAfterBreak="0">
     <w:nsid w:val="6BE204D5"/>
     <w:multiLevelType w:val="hybridMultilevel"/>
     <w:tmpl w:val="336034E0"/>
@@ -5387,7 +5740,7 @@
       </w:rPr>
     </w:lvl>
   </w:abstractNum>
-  <w:abstractNum w:abstractNumId="22" w15:restartNumberingAfterBreak="0">
+  <w:abstractNum w:abstractNumId="23" w15:restartNumberingAfterBreak="0">
     <w:nsid w:val="6D2C79DE"/>
     <w:multiLevelType w:val="hybridMultilevel"/>
     <w:tmpl w:val="839C57C2"/>
@@ -5500,7 +5853,7 @@
       </w:rPr>
     </w:lvl>
   </w:abstractNum>
-  <w:abstractNum w:abstractNumId="23" w15:restartNumberingAfterBreak="0">
+  <w:abstractNum w:abstractNumId="24" w15:restartNumberingAfterBreak="0">
     <w:nsid w:val="789B2A10"/>
     <w:multiLevelType w:val="multilevel"/>
     <w:tmpl w:val="B14AFD08"/>
@@ -5649,7 +6002,7 @@
       </w:rPr>
     </w:lvl>
   </w:abstractNum>
-  <w:abstractNum w:abstractNumId="24" w15:restartNumberingAfterBreak="0">
+  <w:abstractNum w:abstractNumId="25" w15:restartNumberingAfterBreak="0">
     <w:nsid w:val="7CC60A8E"/>
     <w:multiLevelType w:val="hybridMultilevel"/>
     <w:tmpl w:val="4BA43960"/>
@@ -5763,22 +6116,22 @@
     </w:lvl>
   </w:abstractNum>
   <w:num w:numId="1" w16cid:durableId="32466978">
-    <w:abstractNumId w:val="10"/>
+    <w:abstractNumId w:val="11"/>
   </w:num>
   <w:num w:numId="2" w16cid:durableId="1505781744">
-    <w:abstractNumId w:val="16"/>
+    <w:abstractNumId w:val="17"/>
   </w:num>
   <w:num w:numId="3" w16cid:durableId="1699969854">
     <w:abstractNumId w:val="7"/>
   </w:num>
   <w:num w:numId="4" w16cid:durableId="1278608312">
-    <w:abstractNumId w:val="21"/>
+    <w:abstractNumId w:val="22"/>
   </w:num>
   <w:num w:numId="5" w16cid:durableId="1846701776">
-    <w:abstractNumId w:val="13"/>
+    <w:abstractNumId w:val="14"/>
   </w:num>
   <w:num w:numId="6" w16cid:durableId="159518">
-    <w:abstractNumId w:val="10"/>
+    <w:abstractNumId w:val="11"/>
     <w:lvlOverride w:ilvl="0">
       <w:startOverride w:val="1"/>
     </w:lvlOverride>
@@ -5808,7 +6161,7 @@
     </w:lvlOverride>
   </w:num>
   <w:num w:numId="7" w16cid:durableId="882328091">
-    <w:abstractNumId w:val="10"/>
+    <w:abstractNumId w:val="11"/>
     <w:lvlOverride w:ilvl="0">
       <w:startOverride w:val="1"/>
     </w:lvlOverride>
@@ -5838,10 +6191,10 @@
     </w:lvlOverride>
   </w:num>
   <w:num w:numId="8" w16cid:durableId="1488669115">
-    <w:abstractNumId w:val="20"/>
+    <w:abstractNumId w:val="21"/>
   </w:num>
   <w:num w:numId="9" w16cid:durableId="1069960453">
-    <w:abstractNumId w:val="11"/>
+    <w:abstractNumId w:val="12"/>
   </w:num>
   <w:num w:numId="10" w16cid:durableId="1043872434">
     <w:abstractNumId w:val="8"/>
@@ -5856,19 +6209,19 @@
     <w:abstractNumId w:val="2"/>
   </w:num>
   <w:num w:numId="14" w16cid:durableId="1271929960">
-    <w:abstractNumId w:val="22"/>
+    <w:abstractNumId w:val="23"/>
   </w:num>
   <w:num w:numId="15" w16cid:durableId="1467972432">
-    <w:abstractNumId w:val="24"/>
+    <w:abstractNumId w:val="25"/>
   </w:num>
   <w:num w:numId="16" w16cid:durableId="1739130962">
-    <w:abstractNumId w:val="12"/>
+    <w:abstractNumId w:val="13"/>
   </w:num>
   <w:num w:numId="17" w16cid:durableId="2087068668">
     <w:abstractNumId w:val="6"/>
   </w:num>
   <w:num w:numId="18" w16cid:durableId="795757511">
-    <w:abstractNumId w:val="17"/>
+    <w:abstractNumId w:val="18"/>
   </w:num>
   <w:num w:numId="19" w16cid:durableId="4016066">
     <w:abstractNumId w:val="9"/>
@@ -5877,25 +6230,25 @@
     <w:abstractNumId w:val="1"/>
   </w:num>
   <w:num w:numId="21" w16cid:durableId="567420850">
-    <w:abstractNumId w:val="10"/>
+    <w:abstractNumId w:val="11"/>
   </w:num>
   <w:num w:numId="22" w16cid:durableId="708260581">
-    <w:abstractNumId w:val="10"/>
+    <w:abstractNumId w:val="11"/>
   </w:num>
   <w:num w:numId="23" w16cid:durableId="1127892866">
-    <w:abstractNumId w:val="10"/>
+    <w:abstractNumId w:val="11"/>
   </w:num>
   <w:num w:numId="24" w16cid:durableId="240067567">
-    <w:abstractNumId w:val="10"/>
+    <w:abstractNumId w:val="11"/>
   </w:num>
   <w:num w:numId="25" w16cid:durableId="1070731556">
-    <w:abstractNumId w:val="23"/>
+    <w:abstractNumId w:val="24"/>
   </w:num>
   <w:num w:numId="26" w16cid:durableId="2012172369">
-    <w:abstractNumId w:val="19"/>
+    <w:abstractNumId w:val="20"/>
   </w:num>
   <w:num w:numId="27" w16cid:durableId="2041932862">
-    <w:abstractNumId w:val="10"/>
+    <w:abstractNumId w:val="11"/>
   </w:num>
   <w:num w:numId="28" w16cid:durableId="32535075">
     <w:abstractNumId w:val="3"/>
@@ -5925,7 +6278,7 @@
     <w:abstractNumId w:val="3"/>
   </w:num>
   <w:num w:numId="37" w16cid:durableId="1326056983">
-    <w:abstractNumId w:val="18"/>
+    <w:abstractNumId w:val="19"/>
   </w:num>
   <w:num w:numId="38" w16cid:durableId="1179195591">
     <w:abstractNumId w:val="3"/>
@@ -5934,10 +6287,13 @@
     <w:abstractNumId w:val="5"/>
   </w:num>
   <w:num w:numId="40" w16cid:durableId="259024611">
-    <w:abstractNumId w:val="14"/>
+    <w:abstractNumId w:val="15"/>
   </w:num>
   <w:num w:numId="41" w16cid:durableId="1067917515">
-    <w:abstractNumId w:val="15"/>
+    <w:abstractNumId w:val="16"/>
+  </w:num>
+  <w:num w:numId="42" w16cid:durableId="1987129227">
+    <w:abstractNumId w:val="10"/>
   </w:num>
 </w:numbering>
 </file>
@@ -6403,13 +6759,13 @@
     <w:link w:val="Ttulo3Car"/>
     <w:uiPriority w:val="9"/>
     <w:qFormat/>
-    <w:rsid w:val="004E2BCB"/>
+    <w:rsid w:val="00C45DEB"/>
     <w:pPr>
       <w:numPr>
         <w:ilvl w:val="2"/>
         <w:numId w:val="38"/>
       </w:numPr>
-      <w:ind w:left="1276"/>
+      <w:ind w:left="1134"/>
       <w:outlineLvl w:val="2"/>
     </w:pPr>
     <w:rPr>
@@ -6580,6 +6936,7 @@
   <w:style w:type="character" w:default="1" w:styleId="Fuentedeprrafopredeter">
     <w:name w:val="Default Paragraph Font"/>
     <w:uiPriority w:val="1"/>
+    <w:semiHidden/>
     <w:unhideWhenUsed/>
   </w:style>
   <w:style w:type="table" w:default="1" w:styleId="Tablanormal">
@@ -6641,7 +6998,7 @@
     <w:basedOn w:val="Fuentedeprrafopredeter"/>
     <w:link w:val="Ttulo3"/>
     <w:uiPriority w:val="9"/>
-    <w:rsid w:val="004E2BCB"/>
+    <w:rsid w:val="00C45DEB"/>
     <w:rPr>
       <w:rFonts w:ascii="Arial" w:eastAsiaTheme="majorEastAsia" w:hAnsi="Arial" w:cs="Arial"/>
       <w:b/>

</xml_diff>